<commit_message>
Revert "Merge branch 'master' of https://github.com/alexderiso/MusicParadise.com"
This reverts commit 83cf89bc5f72475d212a088b1f0a4bc376cbc315, reversing
changes made to 6104e5743ad4c52badf3544cc165a18f79aaca39.
</commit_message>
<xml_diff>
--- a/Deliverables/Test_Cases_Specification.docx
+++ b/Deliverables/Test_Cases_Specification.docx
@@ -136,6 +136,7 @@
           <w:lang w:val="en-US"/>
         </w:rPr>
       </w:pPr>
+      <w:proofErr w:type="spellStart"/>
       <w:r>
         <w:rPr>
           <w:rFonts w:ascii="Arial" w:hAnsi="Arial" w:cs="Arial"/>
@@ -145,6 +146,7 @@
         </w:rPr>
         <w:t>MusicParadise</w:t>
       </w:r>
+      <w:proofErr w:type="spellEnd"/>
       <w:r>
         <w:rPr>
           <w:rFonts w:ascii="Arial" w:hAnsi="Arial" w:cs="Arial"/>
@@ -181,6 +183,7 @@
           <w:lang w:val="en-US"/>
         </w:rPr>
       </w:pPr>
+      <w:proofErr w:type="spellStart"/>
       <w:r>
         <w:rPr>
           <w:rFonts w:ascii="Arial" w:hAnsi="Arial" w:cs="Arial"/>
@@ -188,7 +191,17 @@
           <w:sz w:val="36"/>
           <w:lang w:val="en-US"/>
         </w:rPr>
-        <w:t>Versione 0.1.1</w:t>
+        <w:t>Versione</w:t>
+      </w:r>
+      <w:proofErr w:type="spellEnd"/>
+      <w:r>
+        <w:rPr>
+          <w:rFonts w:ascii="Arial" w:hAnsi="Arial" w:cs="Arial"/>
+          <w:b/>
+          <w:sz w:val="36"/>
+          <w:lang w:val="en-US"/>
+        </w:rPr>
+        <w:t xml:space="preserve"> 0.1.1</w:t>
       </w:r>
       <w:r>
         <w:rPr>
@@ -1241,13 +1254,23 @@
           <w:sz w:val="32"/>
         </w:rPr>
       </w:pPr>
+      <w:proofErr w:type="spellStart"/>
       <w:r>
         <w:rPr>
           <w:rFonts w:ascii="Arial" w:hAnsi="Arial" w:cs="Arial"/>
           <w:b/>
           <w:sz w:val="32"/>
         </w:rPr>
-        <w:t>Revision History</w:t>
+        <w:t>Revision</w:t>
+      </w:r>
+      <w:proofErr w:type="spellEnd"/>
+      <w:r>
+        <w:rPr>
+          <w:rFonts w:ascii="Arial" w:hAnsi="Arial" w:cs="Arial"/>
+          <w:b/>
+          <w:sz w:val="32"/>
+        </w:rPr>
+        <w:t xml:space="preserve"> History</w:t>
       </w:r>
     </w:p>
     <w:tbl>
@@ -1943,21 +1966,21 @@
     </w:p>
     <w:sdt>
       <w:sdtPr>
-        <w:rPr>
-          <w:rFonts w:asciiTheme="minorHAnsi" w:eastAsiaTheme="minorEastAsia" w:hAnsiTheme="minorHAnsi" w:cstheme="minorBidi"/>
-          <w:b w:val="0"/>
-          <w:bCs w:val="0"/>
-          <w:smallCaps w:val="0"/>
-          <w:color w:val="auto"/>
-          <w:sz w:val="22"/>
-          <w:szCs w:val="22"/>
-        </w:rPr>
         <w:id w:val="-183986313"/>
         <w:docPartObj>
           <w:docPartGallery w:val="Table of Contents"/>
           <w:docPartUnique/>
         </w:docPartObj>
       </w:sdtPr>
+      <w:sdtEndPr>
+        <w:rPr>
+          <w:rFonts w:asciiTheme="minorHAnsi" w:eastAsiaTheme="minorEastAsia" w:hAnsiTheme="minorHAnsi" w:cstheme="minorBidi"/>
+          <w:smallCaps w:val="0"/>
+          <w:color w:val="auto"/>
+          <w:sz w:val="22"/>
+          <w:szCs w:val="22"/>
+        </w:rPr>
+      </w:sdtEndPr>
       <w:sdtContent>
         <w:p>
           <w:pPr>
@@ -3797,17 +3820,19 @@
           <w:szCs w:val="32"/>
         </w:rPr>
       </w:pPr>
+      <w:bookmarkStart w:id="0" w:name="_GoBack"/>
+      <w:bookmarkEnd w:id="0"/>
     </w:p>
     <w:p>
       <w:pPr>
         <w:pStyle w:val="Titolo1"/>
       </w:pPr>
-      <w:bookmarkStart w:id="0" w:name="_Toc504210522"/>
+      <w:bookmarkStart w:id="1" w:name="_Toc504210522"/>
       <w:r>
         <w:lastRenderedPageBreak/>
         <w:t>1.Login</w:t>
       </w:r>
-      <w:bookmarkEnd w:id="0"/>
+      <w:bookmarkEnd w:id="1"/>
     </w:p>
     <w:p>
       <w:pPr>
@@ -3817,14 +3842,14 @@
           <w:numId w:val="0"/>
         </w:numPr>
       </w:pPr>
-      <w:bookmarkStart w:id="1" w:name="_Toc504210523"/>
+      <w:bookmarkStart w:id="2" w:name="_Toc504210523"/>
       <w:r>
         <w:t>TC_</w:t>
       </w:r>
       <w:r>
         <w:t>1.1.1</w:t>
       </w:r>
-      <w:bookmarkEnd w:id="1"/>
+      <w:bookmarkEnd w:id="2"/>
       <w:r>
         <w:t xml:space="preserve"> </w:t>
       </w:r>
@@ -3931,6 +3956,7 @@
                 <w:szCs w:val="22"/>
               </w:rPr>
             </w:pPr>
+            <w:proofErr w:type="spellStart"/>
             <w:r>
               <w:rPr>
                 <w:b w:val="0"/>
@@ -3939,6 +3965,7 @@
               </w:rPr>
               <w:t>Header.jsp</w:t>
             </w:r>
+            <w:proofErr w:type="spellEnd"/>
           </w:p>
         </w:tc>
       </w:tr>
@@ -3979,6 +4006,7 @@
                 <w:szCs w:val="22"/>
               </w:rPr>
             </w:pPr>
+            <w:proofErr w:type="spellStart"/>
             <w:r>
               <w:rPr>
                 <w:b w:val="0"/>
@@ -3987,6 +4015,7 @@
               </w:rPr>
               <w:t>AccediControl</w:t>
             </w:r>
+            <w:proofErr w:type="spellEnd"/>
           </w:p>
         </w:tc>
       </w:tr>
@@ -4030,6 +4059,7 @@
                 <w:szCs w:val="22"/>
               </w:rPr>
             </w:pPr>
+            <w:proofErr w:type="spellStart"/>
             <w:r>
               <w:rPr>
                 <w:b w:val="0"/>
@@ -4038,6 +4068,7 @@
               </w:rPr>
               <w:t>db</w:t>
             </w:r>
+            <w:proofErr w:type="spellEnd"/>
           </w:p>
         </w:tc>
       </w:tr>
@@ -4151,23 +4182,7 @@
                 <w:sz w:val="22"/>
                 <w:szCs w:val="22"/>
               </w:rPr>
-              <w:t xml:space="preserve"> inserisce il nickname = “</w:t>
-            </w:r>
-            <w:r>
-              <w:rPr>
-                <w:b w:val="0"/>
-                <w:sz w:val="22"/>
-                <w:szCs w:val="22"/>
-              </w:rPr>
-              <w:t>add</w:t>
-            </w:r>
-            <w:r>
-              <w:rPr>
-                <w:b w:val="0"/>
-                <w:sz w:val="22"/>
-                <w:szCs w:val="22"/>
-              </w:rPr>
-              <w:t>”, la password = “”.</w:t>
+              <w:t xml:space="preserve"> inserisce il nickname = “Anto”, la password = “”.</w:t>
             </w:r>
           </w:p>
         </w:tc>
@@ -4235,466 +4250,9 @@
         </w:numPr>
         <w:ind w:left="576" w:hanging="576"/>
       </w:pPr>
-      <w:bookmarkStart w:id="2" w:name="_Toc504210524"/>
+      <w:bookmarkStart w:id="3" w:name="_Toc504210524"/>
       <w:r>
         <w:t>TC_1.1.2</w:t>
-      </w:r>
-      <w:bookmarkEnd w:id="2"/>
-    </w:p>
-    <w:tbl>
-      <w:tblPr>
-        <w:tblStyle w:val="Tabellagriglia5scura-colore1"/>
-        <w:tblW w:w="9628" w:type="dxa"/>
-        <w:tblInd w:w="961" w:type="dxa"/>
-        <w:tblLook w:val="04A0" w:firstRow="1" w:lastRow="0" w:firstColumn="1" w:lastColumn="0" w:noHBand="0" w:noVBand="1"/>
-      </w:tblPr>
-      <w:tblGrid>
-        <w:gridCol w:w="2830"/>
-        <w:gridCol w:w="6798"/>
-      </w:tblGrid>
-      <w:tr>
-        <w:trPr>
-          <w:cnfStyle w:val="100000000000" w:firstRow="1" w:lastRow="0" w:firstColumn="0" w:lastColumn="0" w:oddVBand="0" w:evenVBand="0" w:oddHBand="0" w:evenHBand="0" w:firstRowFirstColumn="0" w:firstRowLastColumn="0" w:lastRowFirstColumn="0" w:lastRowLastColumn="0"/>
-        </w:trPr>
-        <w:tc>
-          <w:tcPr>
-            <w:cnfStyle w:val="001000000000" w:firstRow="0" w:lastRow="0" w:firstColumn="1" w:lastColumn="0" w:oddVBand="0" w:evenVBand="0" w:oddHBand="0" w:evenHBand="0" w:firstRowFirstColumn="0" w:firstRowLastColumn="0" w:lastRowFirstColumn="0" w:lastRowLastColumn="0"/>
-            <w:tcW w:w="2830" w:type="dxa"/>
-          </w:tcPr>
-          <w:p>
-            <w:pPr>
-              <w:pStyle w:val="ContentsHeading"/>
-              <w:rPr>
-                <w:sz w:val="22"/>
-              </w:rPr>
-            </w:pPr>
-            <w:r>
-              <w:rPr>
-                <w:sz w:val="22"/>
-              </w:rPr>
-              <w:t>TEST CASE ID</w:t>
-            </w:r>
-          </w:p>
-        </w:tc>
-        <w:tc>
-          <w:tcPr>
-            <w:tcW w:w="6798" w:type="dxa"/>
-          </w:tcPr>
-          <w:p>
-            <w:pPr>
-              <w:pStyle w:val="ContentsHeading"/>
-              <w:cnfStyle w:val="100000000000" w:firstRow="1" w:lastRow="0" w:firstColumn="0" w:lastColumn="0" w:oddVBand="0" w:evenVBand="0" w:oddHBand="0" w:evenHBand="0" w:firstRowFirstColumn="0" w:firstRowLastColumn="0" w:lastRowFirstColumn="0" w:lastRowLastColumn="0"/>
-              <w:rPr>
-                <w:sz w:val="24"/>
-              </w:rPr>
-            </w:pPr>
-            <w:r>
-              <w:rPr>
-                <w:sz w:val="22"/>
-              </w:rPr>
-              <w:t>Tc_</w:t>
-            </w:r>
-            <w:r>
-              <w:rPr>
-                <w:sz w:val="22"/>
-              </w:rPr>
-              <w:t>1.1.2</w:t>
-            </w:r>
-          </w:p>
-        </w:tc>
-      </w:tr>
-      <w:tr>
-        <w:trPr>
-          <w:cnfStyle w:val="000000100000" w:firstRow="0" w:lastRow="0" w:firstColumn="0" w:lastColumn="0" w:oddVBand="0" w:evenVBand="0" w:oddHBand="1" w:evenHBand="0" w:firstRowFirstColumn="0" w:firstRowLastColumn="0" w:lastRowFirstColumn="0" w:lastRowLastColumn="0"/>
-        </w:trPr>
-        <w:tc>
-          <w:tcPr>
-            <w:cnfStyle w:val="001000000000" w:firstRow="0" w:lastRow="0" w:firstColumn="1" w:lastColumn="0" w:oddVBand="0" w:evenVBand="0" w:oddHBand="0" w:evenHBand="0" w:firstRowFirstColumn="0" w:firstRowLastColumn="0" w:lastRowFirstColumn="0" w:lastRowLastColumn="0"/>
-            <w:tcW w:w="2830" w:type="dxa"/>
-          </w:tcPr>
-          <w:p>
-            <w:pPr>
-              <w:pStyle w:val="ContentsHeading"/>
-              <w:rPr>
-                <w:sz w:val="22"/>
-                <w:szCs w:val="22"/>
-              </w:rPr>
-            </w:pPr>
-            <w:r>
-              <w:rPr>
-                <w:sz w:val="22"/>
-                <w:szCs w:val="22"/>
-              </w:rPr>
-              <w:t>BOUNDARY</w:t>
-            </w:r>
-          </w:p>
-        </w:tc>
-        <w:tc>
-          <w:tcPr>
-            <w:tcW w:w="6798" w:type="dxa"/>
-          </w:tcPr>
-          <w:p>
-            <w:pPr>
-              <w:pStyle w:val="ContentsHeading"/>
-              <w:cnfStyle w:val="000000100000" w:firstRow="0" w:lastRow="0" w:firstColumn="0" w:lastColumn="0" w:oddVBand="0" w:evenVBand="0" w:oddHBand="1" w:evenHBand="0" w:firstRowFirstColumn="0" w:firstRowLastColumn="0" w:lastRowFirstColumn="0" w:lastRowLastColumn="0"/>
-              <w:rPr>
-                <w:b w:val="0"/>
-                <w:sz w:val="22"/>
-                <w:szCs w:val="22"/>
-              </w:rPr>
-            </w:pPr>
-            <w:r>
-              <w:rPr>
-                <w:b w:val="0"/>
-                <w:sz w:val="22"/>
-                <w:szCs w:val="22"/>
-              </w:rPr>
-              <w:t>Header.jsp</w:t>
-            </w:r>
-          </w:p>
-        </w:tc>
-      </w:tr>
-      <w:tr>
-        <w:tc>
-          <w:tcPr>
-            <w:cnfStyle w:val="001000000000" w:firstRow="0" w:lastRow="0" w:firstColumn="1" w:lastColumn="0" w:oddVBand="0" w:evenVBand="0" w:oddHBand="0" w:evenHBand="0" w:firstRowFirstColumn="0" w:firstRowLastColumn="0" w:lastRowFirstColumn="0" w:lastRowLastColumn="0"/>
-            <w:tcW w:w="2830" w:type="dxa"/>
-          </w:tcPr>
-          <w:p>
-            <w:pPr>
-              <w:pStyle w:val="ContentsHeading"/>
-              <w:rPr>
-                <w:sz w:val="22"/>
-                <w:szCs w:val="22"/>
-              </w:rPr>
-            </w:pPr>
-            <w:r>
-              <w:rPr>
-                <w:sz w:val="22"/>
-                <w:szCs w:val="22"/>
-              </w:rPr>
-              <w:t>CONTROL</w:t>
-            </w:r>
-          </w:p>
-        </w:tc>
-        <w:tc>
-          <w:tcPr>
-            <w:tcW w:w="6798" w:type="dxa"/>
-          </w:tcPr>
-          <w:p>
-            <w:pPr>
-              <w:pStyle w:val="ContentsHeading"/>
-              <w:cnfStyle w:val="000000000000" w:firstRow="0" w:lastRow="0" w:firstColumn="0" w:lastColumn="0" w:oddVBand="0" w:evenVBand="0" w:oddHBand="0" w:evenHBand="0" w:firstRowFirstColumn="0" w:firstRowLastColumn="0" w:lastRowFirstColumn="0" w:lastRowLastColumn="0"/>
-              <w:rPr>
-                <w:b w:val="0"/>
-                <w:sz w:val="22"/>
-                <w:szCs w:val="22"/>
-              </w:rPr>
-            </w:pPr>
-            <w:r>
-              <w:rPr>
-                <w:b w:val="0"/>
-                <w:sz w:val="22"/>
-                <w:szCs w:val="22"/>
-              </w:rPr>
-              <w:t>AccediControl</w:t>
-            </w:r>
-          </w:p>
-        </w:tc>
-      </w:tr>
-      <w:tr>
-        <w:trPr>
-          <w:cnfStyle w:val="000000100000" w:firstRow="0" w:lastRow="0" w:firstColumn="0" w:lastColumn="0" w:oddVBand="0" w:evenVBand="0" w:oddHBand="1" w:evenHBand="0" w:firstRowFirstColumn="0" w:firstRowLastColumn="0" w:lastRowFirstColumn="0" w:lastRowLastColumn="0"/>
-        </w:trPr>
-        <w:tc>
-          <w:tcPr>
-            <w:cnfStyle w:val="001000000000" w:firstRow="0" w:lastRow="0" w:firstColumn="1" w:lastColumn="0" w:oddVBand="0" w:evenVBand="0" w:oddHBand="0" w:evenHBand="0" w:firstRowFirstColumn="0" w:firstRowLastColumn="0" w:lastRowFirstColumn="0" w:lastRowLastColumn="0"/>
-            <w:tcW w:w="2830" w:type="dxa"/>
-          </w:tcPr>
-          <w:p>
-            <w:pPr>
-              <w:pStyle w:val="ContentsHeading"/>
-              <w:rPr>
-                <w:sz w:val="22"/>
-                <w:szCs w:val="22"/>
-              </w:rPr>
-            </w:pPr>
-            <w:r>
-              <w:rPr>
-                <w:sz w:val="22"/>
-                <w:szCs w:val="22"/>
-              </w:rPr>
-              <w:t>PERSISTENT DATA OBJECT</w:t>
-            </w:r>
-          </w:p>
-        </w:tc>
-        <w:tc>
-          <w:tcPr>
-            <w:tcW w:w="6798" w:type="dxa"/>
-          </w:tcPr>
-          <w:p>
-            <w:pPr>
-              <w:pStyle w:val="ContentsHeading"/>
-              <w:cnfStyle w:val="000000100000" w:firstRow="0" w:lastRow="0" w:firstColumn="0" w:lastColumn="0" w:oddVBand="0" w:evenVBand="0" w:oddHBand="1" w:evenHBand="0" w:firstRowFirstColumn="0" w:firstRowLastColumn="0" w:lastRowFirstColumn="0" w:lastRowLastColumn="0"/>
-              <w:rPr>
-                <w:b w:val="0"/>
-                <w:sz w:val="22"/>
-                <w:szCs w:val="22"/>
-              </w:rPr>
-            </w:pPr>
-            <w:r>
-              <w:rPr>
-                <w:b w:val="0"/>
-                <w:sz w:val="22"/>
-                <w:szCs w:val="22"/>
-              </w:rPr>
-              <w:t>db</w:t>
-            </w:r>
-          </w:p>
-        </w:tc>
-      </w:tr>
-      <w:tr>
-        <w:tc>
-          <w:tcPr>
-            <w:cnfStyle w:val="001000000000" w:firstRow="0" w:lastRow="0" w:firstColumn="1" w:lastColumn="0" w:oddVBand="0" w:evenVBand="0" w:oddHBand="0" w:evenHBand="0" w:firstRowFirstColumn="0" w:firstRowLastColumn="0" w:lastRowFirstColumn="0" w:lastRowLastColumn="0"/>
-            <w:tcW w:w="2830" w:type="dxa"/>
-          </w:tcPr>
-          <w:p>
-            <w:pPr>
-              <w:pStyle w:val="ContentsHeading"/>
-              <w:rPr>
-                <w:sz w:val="22"/>
-                <w:szCs w:val="22"/>
-              </w:rPr>
-            </w:pPr>
-            <w:r>
-              <w:rPr>
-                <w:sz w:val="22"/>
-                <w:szCs w:val="22"/>
-              </w:rPr>
-              <w:t>PRE-CONDITION</w:t>
-            </w:r>
-          </w:p>
-        </w:tc>
-        <w:tc>
-          <w:tcPr>
-            <w:tcW w:w="6798" w:type="dxa"/>
-          </w:tcPr>
-          <w:p>
-            <w:pPr>
-              <w:pStyle w:val="ContentsHeading"/>
-              <w:cnfStyle w:val="000000000000" w:firstRow="0" w:lastRow="0" w:firstColumn="0" w:lastColumn="0" w:oddVBand="0" w:evenVBand="0" w:oddHBand="0" w:evenHBand="0" w:firstRowFirstColumn="0" w:firstRowLastColumn="0" w:lastRowFirstColumn="0" w:lastRowLastColumn="0"/>
-              <w:rPr>
-                <w:b w:val="0"/>
-                <w:sz w:val="22"/>
-                <w:szCs w:val="22"/>
-              </w:rPr>
-            </w:pPr>
-            <w:r>
-              <w:rPr>
-                <w:b w:val="0"/>
-                <w:sz w:val="22"/>
-                <w:szCs w:val="22"/>
-              </w:rPr>
-              <w:t>Il cliente/gestore</w:t>
-            </w:r>
-            <w:r>
-              <w:rPr>
-                <w:b w:val="0"/>
-                <w:sz w:val="22"/>
-                <w:szCs w:val="22"/>
-              </w:rPr>
-              <w:t xml:space="preserve"> non ha eseguito il login.</w:t>
-            </w:r>
-          </w:p>
-        </w:tc>
-      </w:tr>
-      <w:tr>
-        <w:trPr>
-          <w:cnfStyle w:val="000000100000" w:firstRow="0" w:lastRow="0" w:firstColumn="0" w:lastColumn="0" w:oddVBand="0" w:evenVBand="0" w:oddHBand="1" w:evenHBand="0" w:firstRowFirstColumn="0" w:firstRowLastColumn="0" w:lastRowFirstColumn="0" w:lastRowLastColumn="0"/>
-        </w:trPr>
-        <w:tc>
-          <w:tcPr>
-            <w:cnfStyle w:val="001000000000" w:firstRow="0" w:lastRow="0" w:firstColumn="1" w:lastColumn="0" w:oddVBand="0" w:evenVBand="0" w:oddHBand="0" w:evenHBand="0" w:firstRowFirstColumn="0" w:firstRowLastColumn="0" w:lastRowFirstColumn="0" w:lastRowLastColumn="0"/>
-            <w:tcW w:w="2830" w:type="dxa"/>
-          </w:tcPr>
-          <w:p>
-            <w:pPr>
-              <w:pStyle w:val="ContentsHeading"/>
-              <w:rPr>
-                <w:sz w:val="22"/>
-                <w:szCs w:val="22"/>
-              </w:rPr>
-            </w:pPr>
-            <w:r>
-              <w:rPr>
-                <w:sz w:val="22"/>
-                <w:szCs w:val="22"/>
-              </w:rPr>
-              <w:t>FLOW OF EVENTS</w:t>
-            </w:r>
-          </w:p>
-        </w:tc>
-        <w:tc>
-          <w:tcPr>
-            <w:tcW w:w="6798" w:type="dxa"/>
-          </w:tcPr>
-          <w:p>
-            <w:pPr>
-              <w:pStyle w:val="ContentsHeading"/>
-              <w:cnfStyle w:val="000000100000" w:firstRow="0" w:lastRow="0" w:firstColumn="0" w:lastColumn="0" w:oddVBand="0" w:evenVBand="0" w:oddHBand="1" w:evenHBand="0" w:firstRowFirstColumn="0" w:firstRowLastColumn="0" w:lastRowFirstColumn="0" w:lastRowLastColumn="0"/>
-              <w:rPr>
-                <w:b w:val="0"/>
-                <w:sz w:val="22"/>
-                <w:szCs w:val="22"/>
-              </w:rPr>
-            </w:pPr>
-            <w:r>
-              <w:rPr>
-                <w:b w:val="0"/>
-                <w:sz w:val="22"/>
-                <w:szCs w:val="22"/>
-              </w:rPr>
-              <w:t>Il cliente/gestore</w:t>
-            </w:r>
-            <w:r>
-              <w:rPr>
-                <w:b w:val="0"/>
-                <w:sz w:val="22"/>
-                <w:szCs w:val="22"/>
-              </w:rPr>
-              <w:t xml:space="preserve"> inserisce il nickname = “</w:t>
-            </w:r>
-            <w:r>
-              <w:rPr>
-                <w:b w:val="0"/>
-                <w:sz w:val="22"/>
-                <w:szCs w:val="22"/>
-              </w:rPr>
-              <w:t>antonio</w:t>
-            </w:r>
-            <w:r>
-              <w:rPr>
-                <w:b w:val="0"/>
-                <w:sz w:val="22"/>
-                <w:szCs w:val="22"/>
-              </w:rPr>
-              <w:t xml:space="preserve"> </w:t>
-            </w:r>
-            <w:r>
-              <w:rPr>
-                <w:b w:val="0"/>
-                <w:sz w:val="22"/>
-                <w:szCs w:val="22"/>
-              </w:rPr>
-              <w:t>”, la password = “</w:t>
-            </w:r>
-            <w:r>
-              <w:rPr>
-                <w:b w:val="0"/>
-                <w:sz w:val="22"/>
-                <w:szCs w:val="22"/>
-              </w:rPr>
-              <w:t>12</w:t>
-            </w:r>
-            <w:r>
-              <w:rPr>
-                <w:b w:val="0"/>
-                <w:sz w:val="22"/>
-                <w:szCs w:val="22"/>
-              </w:rPr>
-              <w:t>”.</w:t>
-            </w:r>
-          </w:p>
-        </w:tc>
-      </w:tr>
-      <w:tr>
-        <w:tc>
-          <w:tcPr>
-            <w:cnfStyle w:val="001000000000" w:firstRow="0" w:lastRow="0" w:firstColumn="1" w:lastColumn="0" w:oddVBand="0" w:evenVBand="0" w:oddHBand="0" w:evenHBand="0" w:firstRowFirstColumn="0" w:firstRowLastColumn="0" w:lastRowFirstColumn="0" w:lastRowLastColumn="0"/>
-            <w:tcW w:w="2830" w:type="dxa"/>
-          </w:tcPr>
-          <w:p>
-            <w:pPr>
-              <w:pStyle w:val="ContentsHeading"/>
-              <w:rPr>
-                <w:sz w:val="22"/>
-                <w:szCs w:val="22"/>
-              </w:rPr>
-            </w:pPr>
-            <w:r>
-              <w:rPr>
-                <w:sz w:val="22"/>
-                <w:szCs w:val="22"/>
-              </w:rPr>
-              <w:t>ORACLE</w:t>
-            </w:r>
-          </w:p>
-        </w:tc>
-        <w:tc>
-          <w:tcPr>
-            <w:tcW w:w="6798" w:type="dxa"/>
-          </w:tcPr>
-          <w:p>
-            <w:pPr>
-              <w:pStyle w:val="ContentsHeading"/>
-              <w:cnfStyle w:val="000000000000" w:firstRow="0" w:lastRow="0" w:firstColumn="0" w:lastColumn="0" w:oddVBand="0" w:evenVBand="0" w:oddHBand="0" w:evenHBand="0" w:firstRowFirstColumn="0" w:firstRowLastColumn="0" w:lastRowFirstColumn="0" w:lastRowLastColumn="0"/>
-              <w:rPr>
-                <w:b w:val="0"/>
-                <w:sz w:val="22"/>
-                <w:szCs w:val="22"/>
-              </w:rPr>
-            </w:pPr>
-            <w:r>
-              <w:rPr>
-                <w:b w:val="0"/>
-                <w:sz w:val="22"/>
-                <w:szCs w:val="22"/>
-              </w:rPr>
-              <w:t>Il sistema non esegue il login</w:t>
-            </w:r>
-            <w:r>
-              <w:rPr>
-                <w:b w:val="0"/>
-                <w:sz w:val="22"/>
-                <w:szCs w:val="22"/>
-              </w:rPr>
-              <w:t>, e segnala che il campo nickname e/o password non è valido.</w:t>
-            </w:r>
-          </w:p>
-        </w:tc>
-      </w:tr>
-    </w:tbl>
-    <w:p>
-      <w:pPr>
-        <w:pStyle w:val="ContentsHeading"/>
-        <w:ind w:left="1440"/>
-      </w:pPr>
-    </w:p>
-    <w:p>
-      <w:pPr>
-        <w:pStyle w:val="ContentsHeading"/>
-        <w:ind w:left="1440"/>
-      </w:pPr>
-    </w:p>
-    <w:p>
-      <w:pPr>
-        <w:pStyle w:val="ContentsHeading"/>
-        <w:ind w:left="1440"/>
-      </w:pPr>
-    </w:p>
-    <w:p>
-      <w:pPr>
-        <w:pStyle w:val="Titolo2"/>
-        <w:numPr>
-          <w:ilvl w:val="0"/>
-          <w:numId w:val="0"/>
-        </w:numPr>
-        <w:ind w:left="576" w:hanging="576"/>
-      </w:pPr>
-      <w:bookmarkStart w:id="3" w:name="_Toc504210525"/>
-      <w:r>
-        <w:t>TC_1.1.3</w:t>
       </w:r>
       <w:bookmarkEnd w:id="3"/>
     </w:p>
@@ -4749,7 +4307,13 @@
               <w:rPr>
                 <w:sz w:val="22"/>
               </w:rPr>
-              <w:t>TC_1.1.3</w:t>
+              <w:t>Tc_</w:t>
+            </w:r>
+            <w:r>
+              <w:rPr>
+                <w:sz w:val="22"/>
+              </w:rPr>
+              <w:t>1.1.2</w:t>
             </w:r>
           </w:p>
         </w:tc>
@@ -4794,6 +4358,7 @@
                 <w:szCs w:val="22"/>
               </w:rPr>
             </w:pPr>
+            <w:proofErr w:type="spellStart"/>
             <w:r>
               <w:rPr>
                 <w:b w:val="0"/>
@@ -4802,6 +4367,7 @@
               </w:rPr>
               <w:t>Header.jsp</w:t>
             </w:r>
+            <w:proofErr w:type="spellEnd"/>
           </w:p>
         </w:tc>
       </w:tr>
@@ -4842,6 +4408,7 @@
                 <w:szCs w:val="22"/>
               </w:rPr>
             </w:pPr>
+            <w:proofErr w:type="spellStart"/>
             <w:r>
               <w:rPr>
                 <w:b w:val="0"/>
@@ -4850,6 +4417,7 @@
               </w:rPr>
               <w:t>AccediControl</w:t>
             </w:r>
+            <w:proofErr w:type="spellEnd"/>
           </w:p>
         </w:tc>
       </w:tr>
@@ -4893,6 +4461,7 @@
                 <w:szCs w:val="22"/>
               </w:rPr>
             </w:pPr>
+            <w:proofErr w:type="spellStart"/>
             <w:r>
               <w:rPr>
                 <w:b w:val="0"/>
@@ -4901,6 +4470,7 @@
               </w:rPr>
               <w:t>db</w:t>
             </w:r>
+            <w:proofErr w:type="spellEnd"/>
           </w:p>
         </w:tc>
       </w:tr>
@@ -5016,77 +4586,41 @@
               </w:rPr>
               <w:t xml:space="preserve"> inserisce il nickname = “</w:t>
             </w:r>
-            <w:r>
-              <w:rPr>
-                <w:b w:val="0"/>
-                <w:sz w:val="22"/>
-                <w:szCs w:val="22"/>
-              </w:rPr>
-              <w:t>a</w:t>
-            </w:r>
-            <w:r>
-              <w:rPr>
-                <w:b w:val="0"/>
-                <w:sz w:val="22"/>
-                <w:szCs w:val="22"/>
-              </w:rPr>
-              <w:t>ntonio</w:t>
-            </w:r>
-            <w:r>
-              <w:rPr>
-                <w:b w:val="0"/>
-                <w:sz w:val="22"/>
-                <w:szCs w:val="22"/>
-              </w:rPr>
-              <w:t>10</w:t>
-            </w:r>
-            <w:r>
-              <w:rPr>
-                <w:b w:val="0"/>
-                <w:sz w:val="22"/>
-                <w:szCs w:val="22"/>
-              </w:rPr>
-              <w:t>”, la password = “</w:t>
-            </w:r>
-            <w:r>
-              <w:rPr>
-                <w:b w:val="0"/>
-                <w:sz w:val="22"/>
-                <w:szCs w:val="22"/>
-              </w:rPr>
-              <w:t>123456</w:t>
-            </w:r>
-            <w:r>
-              <w:rPr>
-                <w:b w:val="0"/>
-                <w:sz w:val="22"/>
-                <w:szCs w:val="22"/>
-              </w:rPr>
-              <w:t>7</w:t>
-            </w:r>
-            <w:r>
-              <w:rPr>
-                <w:b w:val="0"/>
-                <w:sz w:val="22"/>
-                <w:szCs w:val="22"/>
-              </w:rPr>
-              <w:t>@</w:t>
-            </w:r>
-            <w:r>
-              <w:rPr>
-                <w:b w:val="0"/>
-                <w:sz w:val="22"/>
-                <w:szCs w:val="22"/>
-              </w:rPr>
-              <w:t>1</w:t>
-            </w:r>
-            <w:r>
-              <w:rPr>
-                <w:b w:val="0"/>
-                <w:sz w:val="22"/>
-                <w:szCs w:val="22"/>
-              </w:rPr>
-              <w:t>”.</w:t>
+            <w:proofErr w:type="spellStart"/>
+            <w:proofErr w:type="gramStart"/>
+            <w:r>
+              <w:rPr>
+                <w:b w:val="0"/>
+                <w:sz w:val="22"/>
+                <w:szCs w:val="22"/>
+              </w:rPr>
+              <w:t>antonio</w:t>
+            </w:r>
+            <w:proofErr w:type="spellEnd"/>
+            <w:r>
+              <w:rPr>
+                <w:b w:val="0"/>
+                <w:sz w:val="22"/>
+                <w:szCs w:val="22"/>
+              </w:rPr>
+              <w:t xml:space="preserve"> </w:t>
+            </w:r>
+            <w:r>
+              <w:rPr>
+                <w:b w:val="0"/>
+                <w:sz w:val="22"/>
+                <w:szCs w:val="22"/>
+              </w:rPr>
+              <w:t>”</w:t>
+            </w:r>
+            <w:proofErr w:type="gramEnd"/>
+            <w:r>
+              <w:rPr>
+                <w:b w:val="0"/>
+                <w:sz w:val="22"/>
+                <w:szCs w:val="22"/>
+              </w:rPr>
+              <w:t>, la password = “123456”.</w:t>
             </w:r>
           </w:p>
         </w:tc>
@@ -5122,22 +4656,27 @@
             <w:pPr>
               <w:pStyle w:val="ContentsHeading"/>
               <w:cnfStyle w:val="000000000000" w:firstRow="0" w:lastRow="0" w:firstColumn="0" w:lastColumn="0" w:oddVBand="0" w:evenVBand="0" w:oddHBand="0" w:evenHBand="0" w:firstRowFirstColumn="0" w:firstRowLastColumn="0" w:lastRowFirstColumn="0" w:lastRowLastColumn="0"/>
-            </w:pPr>
-            <w:r>
-              <w:rPr>
-                <w:b w:val="0"/>
-                <w:sz w:val="22"/>
-                <w:szCs w:val="22"/>
-              </w:rPr>
-              <w:t>Il sistema non esegue il login,</w:t>
-            </w:r>
-            <w:r>
-              <w:rPr>
-                <w:b w:val="0"/>
-                <w:sz w:val="22"/>
-                <w:szCs w:val="22"/>
-              </w:rPr>
-              <w:t xml:space="preserve"> in quanto il nickname non è presente nel database</w:t>
+              <w:rPr>
+                <w:b w:val="0"/>
+                <w:sz w:val="22"/>
+                <w:szCs w:val="22"/>
+              </w:rPr>
+            </w:pPr>
+            <w:r>
+              <w:rPr>
+                <w:b w:val="0"/>
+                <w:sz w:val="22"/>
+                <w:szCs w:val="22"/>
+              </w:rPr>
+              <w:t>Il sistema non esegue il login</w:t>
+            </w:r>
+            <w:r>
+              <w:rPr>
+                <w:b w:val="0"/>
+                <w:sz w:val="22"/>
+                <w:szCs w:val="22"/>
+              </w:rPr>
+              <w:t>, e segnala che il campo nickname e/o password non è valido.</w:t>
             </w:r>
           </w:p>
         </w:tc>
@@ -5146,7 +4685,19 @@
     <w:p>
       <w:pPr>
         <w:pStyle w:val="ContentsHeading"/>
-        <w:ind w:left="720"/>
+        <w:ind w:left="1440"/>
+      </w:pPr>
+    </w:p>
+    <w:p>
+      <w:pPr>
+        <w:pStyle w:val="ContentsHeading"/>
+        <w:ind w:left="1440"/>
+      </w:pPr>
+    </w:p>
+    <w:p>
+      <w:pPr>
+        <w:pStyle w:val="ContentsHeading"/>
+        <w:ind w:left="1440"/>
       </w:pPr>
     </w:p>
     <w:p>
@@ -5158,9 +4709,9 @@
         </w:numPr>
         <w:ind w:left="576" w:hanging="576"/>
       </w:pPr>
-      <w:bookmarkStart w:id="4" w:name="_Toc504210526"/>
+      <w:bookmarkStart w:id="4" w:name="_Toc504210525"/>
       <w:r>
-        <w:t>TC_1.1.4</w:t>
+        <w:t>TC_1.1.3</w:t>
       </w:r>
       <w:bookmarkEnd w:id="4"/>
     </w:p>
@@ -5215,7 +4766,7 @@
               <w:rPr>
                 <w:sz w:val="22"/>
               </w:rPr>
-              <w:t>TC_1.1.4</w:t>
+              <w:t>TC_1.1.3</w:t>
             </w:r>
           </w:p>
         </w:tc>
@@ -5260,6 +4811,7 @@
                 <w:szCs w:val="22"/>
               </w:rPr>
             </w:pPr>
+            <w:proofErr w:type="spellStart"/>
             <w:r>
               <w:rPr>
                 <w:b w:val="0"/>
@@ -5268,6 +4820,7 @@
               </w:rPr>
               <w:t>Header.jsp</w:t>
             </w:r>
+            <w:proofErr w:type="spellEnd"/>
           </w:p>
         </w:tc>
       </w:tr>
@@ -5308,6 +4861,7 @@
                 <w:szCs w:val="22"/>
               </w:rPr>
             </w:pPr>
+            <w:proofErr w:type="spellStart"/>
             <w:r>
               <w:rPr>
                 <w:b w:val="0"/>
@@ -5316,6 +4870,7 @@
               </w:rPr>
               <w:t>AccediControl</w:t>
             </w:r>
+            <w:proofErr w:type="spellEnd"/>
           </w:p>
         </w:tc>
       </w:tr>
@@ -5359,6 +4914,7 @@
                 <w:szCs w:val="22"/>
               </w:rPr>
             </w:pPr>
+            <w:proofErr w:type="spellStart"/>
             <w:r>
               <w:rPr>
                 <w:b w:val="0"/>
@@ -5367,6 +4923,7 @@
               </w:rPr>
               <w:t>db</w:t>
             </w:r>
+            <w:proofErr w:type="spellEnd"/>
           </w:p>
         </w:tc>
       </w:tr>
@@ -5413,7 +4970,7 @@
                 <w:sz w:val="22"/>
                 <w:szCs w:val="22"/>
               </w:rPr>
-              <w:t>Il cliente</w:t>
+              <w:t>Il cliente/gestore</w:t>
             </w:r>
             <w:r>
               <w:rPr>
@@ -5488,7 +5045,23 @@
                 <w:sz w:val="22"/>
                 <w:szCs w:val="22"/>
               </w:rPr>
-              <w:t>antonio</w:t>
+              <w:t>a</w:t>
+            </w:r>
+            <w:r>
+              <w:rPr>
+                <w:b w:val="0"/>
+                <w:sz w:val="22"/>
+                <w:szCs w:val="22"/>
+              </w:rPr>
+              <w:t>ntonio</w:t>
+            </w:r>
+            <w:r>
+              <w:rPr>
+                <w:b w:val="0"/>
+                <w:sz w:val="22"/>
+                <w:szCs w:val="22"/>
+              </w:rPr>
+              <w:t>10</w:t>
             </w:r>
             <w:r>
               <w:rPr>
@@ -5504,7 +5077,7 @@
                 <w:sz w:val="22"/>
                 <w:szCs w:val="22"/>
               </w:rPr>
-              <w:t>1234545@gb</w:t>
+              <w:t>123456@</w:t>
             </w:r>
             <w:r>
               <w:rPr>
@@ -5548,27 +5121,22 @@
             <w:pPr>
               <w:pStyle w:val="ContentsHeading"/>
               <w:cnfStyle w:val="000000000000" w:firstRow="0" w:lastRow="0" w:firstColumn="0" w:lastColumn="0" w:oddVBand="0" w:evenVBand="0" w:oddHBand="0" w:evenHBand="0" w:firstRowFirstColumn="0" w:firstRowLastColumn="0" w:lastRowFirstColumn="0" w:lastRowLastColumn="0"/>
-              <w:rPr>
-                <w:b w:val="0"/>
-                <w:sz w:val="22"/>
-                <w:szCs w:val="22"/>
-              </w:rPr>
-            </w:pPr>
-            <w:r>
-              <w:rPr>
-                <w:b w:val="0"/>
-                <w:sz w:val="22"/>
-                <w:szCs w:val="22"/>
-              </w:rPr>
-              <w:t xml:space="preserve">Il sistema non esegue il login, </w:t>
-            </w:r>
-            <w:r>
-              <w:rPr>
-                <w:b w:val="0"/>
-                <w:sz w:val="22"/>
-                <w:szCs w:val="22"/>
-              </w:rPr>
-              <w:t>in quanto la password non corrisponde a quella corretta</w:t>
+            </w:pPr>
+            <w:r>
+              <w:rPr>
+                <w:b w:val="0"/>
+                <w:sz w:val="22"/>
+                <w:szCs w:val="22"/>
+              </w:rPr>
+              <w:t>Il sistema non esegue il login,</w:t>
+            </w:r>
+            <w:r>
+              <w:rPr>
+                <w:b w:val="0"/>
+                <w:sz w:val="22"/>
+                <w:szCs w:val="22"/>
+              </w:rPr>
+              <w:t xml:space="preserve"> in quanto il nickname non è presente nel database</w:t>
             </w:r>
           </w:p>
         </w:tc>
@@ -5577,25 +5145,7 @@
     <w:p>
       <w:pPr>
         <w:pStyle w:val="ContentsHeading"/>
-        <w:ind w:left="1440"/>
-      </w:pPr>
-    </w:p>
-    <w:p>
-      <w:pPr>
-        <w:pStyle w:val="ContentsHeading"/>
-        <w:ind w:left="1440"/>
-      </w:pPr>
-    </w:p>
-    <w:p>
-      <w:pPr>
-        <w:pStyle w:val="ContentsHeading"/>
-        <w:ind w:left="1440"/>
-      </w:pPr>
-    </w:p>
-    <w:p>
-      <w:pPr>
-        <w:pStyle w:val="ContentsHeading"/>
-        <w:ind w:left="1440"/>
+        <w:ind w:left="720"/>
       </w:pPr>
     </w:p>
     <w:p>
@@ -5607,9 +5157,9 @@
         </w:numPr>
         <w:ind w:left="576" w:hanging="576"/>
       </w:pPr>
-      <w:bookmarkStart w:id="5" w:name="_Toc504210527"/>
+      <w:bookmarkStart w:id="5" w:name="_Toc504210526"/>
       <w:r>
-        <w:t>TC_1.1.5</w:t>
+        <w:t>TC_1.1.4</w:t>
       </w:r>
       <w:bookmarkEnd w:id="5"/>
     </w:p>
@@ -5664,7 +5214,7 @@
               <w:rPr>
                 <w:sz w:val="22"/>
               </w:rPr>
-              <w:t>TC_1.1.5</w:t>
+              <w:t>TC_1.1.4</w:t>
             </w:r>
           </w:p>
         </w:tc>
@@ -5709,6 +5259,7 @@
                 <w:szCs w:val="22"/>
               </w:rPr>
             </w:pPr>
+            <w:proofErr w:type="spellStart"/>
             <w:r>
               <w:rPr>
                 <w:b w:val="0"/>
@@ -5717,6 +5268,7 @@
               </w:rPr>
               <w:t>Header.jsp</w:t>
             </w:r>
+            <w:proofErr w:type="spellEnd"/>
           </w:p>
         </w:tc>
       </w:tr>
@@ -5757,6 +5309,7 @@
                 <w:szCs w:val="22"/>
               </w:rPr>
             </w:pPr>
+            <w:proofErr w:type="spellStart"/>
             <w:r>
               <w:rPr>
                 <w:b w:val="0"/>
@@ -5765,6 +5318,7 @@
               </w:rPr>
               <w:t>AccediControl</w:t>
             </w:r>
+            <w:proofErr w:type="spellEnd"/>
           </w:p>
         </w:tc>
       </w:tr>
@@ -5808,6 +5362,7 @@
                 <w:szCs w:val="22"/>
               </w:rPr>
             </w:pPr>
+            <w:proofErr w:type="spellStart"/>
             <w:r>
               <w:rPr>
                 <w:b w:val="0"/>
@@ -5816,6 +5371,7 @@
               </w:rPr>
               <w:t>db</w:t>
             </w:r>
+            <w:proofErr w:type="spellEnd"/>
           </w:p>
         </w:tc>
       </w:tr>
@@ -5862,7 +5418,7 @@
                 <w:sz w:val="22"/>
                 <w:szCs w:val="22"/>
               </w:rPr>
-              <w:t>Il gestore</w:t>
+              <w:t>Il cliente</w:t>
             </w:r>
             <w:r>
               <w:rPr>
@@ -5921,16 +5477,17 @@
                 <w:sz w:val="22"/>
                 <w:szCs w:val="22"/>
               </w:rPr>
-              <w:t xml:space="preserve">Il gestore </w:t>
-            </w:r>
-            <w:r>
-              <w:rPr>
-                <w:b w:val="0"/>
-                <w:sz w:val="22"/>
-                <w:szCs w:val="22"/>
-              </w:rPr>
-              <w:t>inserisce il nickname = “</w:t>
-            </w:r>
+              <w:t>Il cliente/gestore</w:t>
+            </w:r>
+            <w:r>
+              <w:rPr>
+                <w:b w:val="0"/>
+                <w:sz w:val="22"/>
+                <w:szCs w:val="22"/>
+              </w:rPr>
+              <w:t xml:space="preserve"> inserisce il nickname = “</w:t>
+            </w:r>
+            <w:proofErr w:type="spellStart"/>
             <w:r>
               <w:rPr>
                 <w:b w:val="0"/>
@@ -5939,6 +5496,7 @@
               </w:rPr>
               <w:t>antonio</w:t>
             </w:r>
+            <w:proofErr w:type="spellEnd"/>
             <w:r>
               <w:rPr>
                 <w:b w:val="0"/>
@@ -5953,7 +5511,7 @@
                 <w:sz w:val="22"/>
                 <w:szCs w:val="22"/>
               </w:rPr>
-              <w:t>12345678</w:t>
+              <w:t>1234545@gb</w:t>
             </w:r>
             <w:r>
               <w:rPr>
@@ -6009,31 +5567,15 @@
                 <w:sz w:val="22"/>
                 <w:szCs w:val="22"/>
               </w:rPr>
-              <w:t>Il sistema</w:t>
-            </w:r>
-            <w:r>
-              <w:rPr>
-                <w:b w:val="0"/>
-                <w:sz w:val="22"/>
-                <w:szCs w:val="22"/>
-              </w:rPr>
-              <w:t xml:space="preserve"> </w:t>
-            </w:r>
-            <w:r>
-              <w:rPr>
-                <w:b w:val="0"/>
-                <w:sz w:val="22"/>
-                <w:szCs w:val="22"/>
-              </w:rPr>
-              <w:t>esegue</w:t>
-            </w:r>
-            <w:r>
-              <w:rPr>
-                <w:b w:val="0"/>
-                <w:sz w:val="22"/>
-                <w:szCs w:val="22"/>
-              </w:rPr>
-              <w:t xml:space="preserve"> il login</w:t>
+              <w:t xml:space="preserve">Il sistema non esegue il login, </w:t>
+            </w:r>
+            <w:r>
+              <w:rPr>
+                <w:b w:val="0"/>
+                <w:sz w:val="22"/>
+                <w:szCs w:val="22"/>
+              </w:rPr>
+              <w:t>in quanto la password non corrisponde a quella corretta</w:t>
             </w:r>
           </w:p>
         </w:tc>
@@ -6041,152 +5583,42 @@
     </w:tbl>
     <w:p>
       <w:pPr>
-        <w:rPr>
-          <w:rFonts w:ascii="Arial" w:hAnsi="Arial"/>
-          <w:b/>
-          <w:sz w:val="32"/>
-          <w:szCs w:val="32"/>
-        </w:rPr>
+        <w:pStyle w:val="ContentsHeading"/>
+        <w:ind w:left="1440"/>
       </w:pPr>
     </w:p>
     <w:p>
       <w:pPr>
-        <w:rPr>
-          <w:rFonts w:ascii="Arial" w:hAnsi="Arial"/>
-          <w:b/>
-          <w:sz w:val="32"/>
-          <w:szCs w:val="32"/>
-        </w:rPr>
+        <w:pStyle w:val="ContentsHeading"/>
+        <w:ind w:left="1440"/>
       </w:pPr>
     </w:p>
     <w:p>
       <w:pPr>
-        <w:rPr>
-          <w:rFonts w:ascii="Arial" w:hAnsi="Arial"/>
-          <w:b/>
-          <w:sz w:val="32"/>
-          <w:szCs w:val="32"/>
-        </w:rPr>
+        <w:pStyle w:val="ContentsHeading"/>
+        <w:ind w:left="1440"/>
       </w:pPr>
     </w:p>
     <w:p>
       <w:pPr>
-        <w:rPr>
-          <w:rFonts w:ascii="Arial" w:hAnsi="Arial"/>
-          <w:b/>
-          <w:sz w:val="32"/>
-          <w:szCs w:val="32"/>
-        </w:rPr>
+        <w:pStyle w:val="ContentsHeading"/>
+        <w:ind w:left="1440"/>
       </w:pPr>
     </w:p>
     <w:p>
       <w:pPr>
-        <w:rPr>
-          <w:rFonts w:ascii="Arial" w:hAnsi="Arial"/>
-          <w:b/>
-          <w:sz w:val="32"/>
-          <w:szCs w:val="32"/>
-        </w:rPr>
-      </w:pPr>
-    </w:p>
-    <w:p>
-      <w:pPr>
-        <w:rPr>
-          <w:rFonts w:ascii="Arial" w:hAnsi="Arial"/>
-          <w:b/>
-          <w:sz w:val="32"/>
-          <w:szCs w:val="32"/>
-        </w:rPr>
-      </w:pPr>
-    </w:p>
-    <w:p>
-      <w:pPr>
-        <w:rPr>
-          <w:rFonts w:ascii="Arial" w:hAnsi="Arial"/>
-          <w:b/>
-          <w:sz w:val="32"/>
-          <w:szCs w:val="32"/>
-        </w:rPr>
-      </w:pPr>
-    </w:p>
-    <w:p>
-      <w:pPr>
-        <w:rPr>
-          <w:rFonts w:ascii="Arial" w:hAnsi="Arial"/>
-          <w:b/>
-          <w:sz w:val="32"/>
-          <w:szCs w:val="32"/>
-        </w:rPr>
-      </w:pPr>
-    </w:p>
-    <w:p>
-      <w:pPr>
-        <w:rPr>
-          <w:rFonts w:ascii="Arial" w:hAnsi="Arial"/>
-          <w:b/>
-          <w:sz w:val="32"/>
-          <w:szCs w:val="32"/>
-        </w:rPr>
-      </w:pPr>
-    </w:p>
-    <w:p>
-      <w:pPr>
-        <w:rPr>
-          <w:rFonts w:ascii="Arial" w:hAnsi="Arial"/>
-          <w:b/>
-          <w:sz w:val="32"/>
-          <w:szCs w:val="32"/>
-        </w:rPr>
-      </w:pPr>
-    </w:p>
-    <w:p>
-      <w:pPr>
-        <w:rPr>
-          <w:rFonts w:ascii="Arial" w:hAnsi="Arial"/>
-          <w:b/>
-          <w:sz w:val="32"/>
-          <w:szCs w:val="32"/>
-        </w:rPr>
-      </w:pPr>
-    </w:p>
-    <w:p>
-      <w:pPr>
-        <w:rPr>
-          <w:rFonts w:ascii="Arial" w:hAnsi="Arial"/>
-          <w:b/>
-          <w:sz w:val="32"/>
-          <w:szCs w:val="32"/>
-        </w:rPr>
-      </w:pPr>
-    </w:p>
-    <w:p>
-      <w:pPr>
-        <w:rPr>
-          <w:rFonts w:ascii="Arial" w:hAnsi="Arial"/>
-          <w:b/>
-          <w:sz w:val="32"/>
-          <w:szCs w:val="32"/>
-        </w:rPr>
-      </w:pPr>
-    </w:p>
-    <w:p>
-      <w:pPr>
-        <w:rPr>
-          <w:rFonts w:ascii="Arial" w:hAnsi="Arial"/>
-          <w:b/>
-          <w:sz w:val="32"/>
-          <w:szCs w:val="32"/>
-        </w:rPr>
-      </w:pPr>
-    </w:p>
-    <w:p>
-      <w:pPr>
-        <w:pStyle w:val="Titolo1"/>
-      </w:pPr>
+        <w:pStyle w:val="Titolo2"/>
+        <w:numPr>
+          <w:ilvl w:val="0"/>
+          <w:numId w:val="0"/>
+        </w:numPr>
+        <w:ind w:left="576" w:hanging="576"/>
+      </w:pPr>
+      <w:bookmarkStart w:id="6" w:name="_Toc504210527"/>
       <w:r>
-        <w:lastRenderedPageBreak/>
-        <w:t>visualizza storico ordini</w:t>
+        <w:t>TC_1.1.5</w:t>
       </w:r>
+      <w:bookmarkEnd w:id="6"/>
     </w:p>
     <w:tbl>
       <w:tblPr>
@@ -6232,25 +5664,14 @@
               <w:pStyle w:val="ContentsHeading"/>
               <w:cnfStyle w:val="100000000000" w:firstRow="1" w:lastRow="0" w:firstColumn="0" w:lastColumn="0" w:oddVBand="0" w:evenVBand="0" w:oddHBand="0" w:evenHBand="0" w:firstRowFirstColumn="0" w:firstRowLastColumn="0" w:lastRowFirstColumn="0" w:lastRowLastColumn="0"/>
               <w:rPr>
-                <w:sz w:val="22"/>
-                <w:szCs w:val="22"/>
-              </w:rPr>
-            </w:pPr>
-            <w:r>
-              <w:rPr>
-                <w:b/>
-                <w:sz w:val="22"/>
-                <w:szCs w:val="22"/>
-              </w:rPr>
-              <w:t xml:space="preserve">TC_ </w:t>
-            </w:r>
-            <w:r>
-              <w:rPr>
-                <w:b/>
-                <w:sz w:val="22"/>
-                <w:szCs w:val="22"/>
-              </w:rPr>
-              <w:t>2.1.1</w:t>
+                <w:sz w:val="24"/>
+              </w:rPr>
+            </w:pPr>
+            <w:r>
+              <w:rPr>
+                <w:sz w:val="22"/>
+              </w:rPr>
+              <w:t>TC_1.1.5</w:t>
             </w:r>
           </w:p>
         </w:tc>
@@ -6295,14 +5716,16 @@
                 <w:szCs w:val="22"/>
               </w:rPr>
             </w:pPr>
-            <w:r>
-              <w:rPr>
-                <w:b w:val="0"/>
-                <w:sz w:val="22"/>
-                <w:szCs w:val="22"/>
-              </w:rPr>
-              <w:t>aggiungiCarta.jsp</w:t>
-            </w:r>
+            <w:proofErr w:type="spellStart"/>
+            <w:r>
+              <w:rPr>
+                <w:b w:val="0"/>
+                <w:sz w:val="22"/>
+                <w:szCs w:val="22"/>
+              </w:rPr>
+              <w:t>Header.jsp</w:t>
+            </w:r>
+            <w:proofErr w:type="spellEnd"/>
           </w:p>
         </w:tc>
       </w:tr>
@@ -6343,14 +5766,16 @@
                 <w:szCs w:val="22"/>
               </w:rPr>
             </w:pPr>
-            <w:r>
-              <w:rPr>
-                <w:b w:val="0"/>
-                <w:sz w:val="22"/>
-                <w:szCs w:val="22"/>
-              </w:rPr>
-              <w:t>VisualizzaSoricoOrdini</w:t>
-            </w:r>
+            <w:proofErr w:type="spellStart"/>
+            <w:r>
+              <w:rPr>
+                <w:b w:val="0"/>
+                <w:sz w:val="22"/>
+                <w:szCs w:val="22"/>
+              </w:rPr>
+              <w:t>AccediControl</w:t>
+            </w:r>
+            <w:proofErr w:type="spellEnd"/>
           </w:p>
         </w:tc>
       </w:tr>
@@ -6394,6 +5819,7 @@
                 <w:szCs w:val="22"/>
               </w:rPr>
             </w:pPr>
+            <w:proofErr w:type="spellStart"/>
             <w:r>
               <w:rPr>
                 <w:b w:val="0"/>
@@ -6402,6 +5828,7 @@
               </w:rPr>
               <w:t>db</w:t>
             </w:r>
+            <w:proofErr w:type="spellEnd"/>
           </w:p>
         </w:tc>
       </w:tr>
@@ -6448,15 +5875,15 @@
                 <w:sz w:val="22"/>
                 <w:szCs w:val="22"/>
               </w:rPr>
-              <w:t xml:space="preserve">Il cliente vuole </w:t>
-            </w:r>
-            <w:r>
-              <w:rPr>
-                <w:b w:val="0"/>
-                <w:sz w:val="22"/>
-                <w:szCs w:val="22"/>
-              </w:rPr>
-              <w:t>visualizzare lo storico degli ordini</w:t>
+              <w:t>Il gestore</w:t>
+            </w:r>
+            <w:r>
+              <w:rPr>
+                <w:b w:val="0"/>
+                <w:sz w:val="22"/>
+                <w:szCs w:val="22"/>
+              </w:rPr>
+              <w:t xml:space="preserve"> non ha eseguito il login.</w:t>
             </w:r>
           </w:p>
         </w:tc>
@@ -6494,7 +5921,6 @@
           <w:p>
             <w:pPr>
               <w:pStyle w:val="ContentsHeading"/>
-              <w:jc w:val="both"/>
               <w:cnfStyle w:val="000000100000" w:firstRow="0" w:lastRow="0" w:firstColumn="0" w:lastColumn="0" w:oddVBand="0" w:evenVBand="0" w:oddHBand="1" w:evenHBand="0" w:firstRowFirstColumn="0" w:firstRowLastColumn="0" w:lastRowFirstColumn="0" w:lastRowLastColumn="0"/>
               <w:rPr>
                 <w:b w:val="0"/>
@@ -6502,6 +5928,56 @@
                 <w:szCs w:val="22"/>
               </w:rPr>
             </w:pPr>
+            <w:r>
+              <w:rPr>
+                <w:b w:val="0"/>
+                <w:sz w:val="22"/>
+                <w:szCs w:val="22"/>
+              </w:rPr>
+              <w:t xml:space="preserve">Il gestore </w:t>
+            </w:r>
+            <w:r>
+              <w:rPr>
+                <w:b w:val="0"/>
+                <w:sz w:val="22"/>
+                <w:szCs w:val="22"/>
+              </w:rPr>
+              <w:t>inserisce il nickname = “</w:t>
+            </w:r>
+            <w:proofErr w:type="spellStart"/>
+            <w:r>
+              <w:rPr>
+                <w:b w:val="0"/>
+                <w:sz w:val="22"/>
+                <w:szCs w:val="22"/>
+              </w:rPr>
+              <w:t>antonio</w:t>
+            </w:r>
+            <w:proofErr w:type="spellEnd"/>
+            <w:r>
+              <w:rPr>
+                <w:b w:val="0"/>
+                <w:sz w:val="22"/>
+                <w:szCs w:val="22"/>
+              </w:rPr>
+              <w:t>”, la password = “</w:t>
+            </w:r>
+            <w:r>
+              <w:rPr>
+                <w:b w:val="0"/>
+                <w:sz w:val="22"/>
+                <w:szCs w:val="22"/>
+              </w:rPr>
+              <w:t>12345678</w:t>
+            </w:r>
+            <w:r>
+              <w:rPr>
+                <w:b w:val="0"/>
+                <w:sz w:val="22"/>
+                <w:szCs w:val="22"/>
+              </w:rPr>
+              <w:t>”.</w:t>
+            </w:r>
           </w:p>
         </w:tc>
       </w:tr>
@@ -6548,15 +6024,31 @@
                 <w:sz w:val="22"/>
                 <w:szCs w:val="22"/>
               </w:rPr>
-              <w:t xml:space="preserve">Il sistema segnala l’errore </w:t>
-            </w:r>
-            <w:r>
-              <w:rPr>
-                <w:b w:val="0"/>
-                <w:sz w:val="22"/>
-                <w:szCs w:val="22"/>
-              </w:rPr>
-              <w:t>in quanto il cliente non è loggato al sistema</w:t>
+              <w:t>Il sistema</w:t>
+            </w:r>
+            <w:r>
+              <w:rPr>
+                <w:b w:val="0"/>
+                <w:sz w:val="22"/>
+                <w:szCs w:val="22"/>
+              </w:rPr>
+              <w:t xml:space="preserve"> </w:t>
+            </w:r>
+            <w:r>
+              <w:rPr>
+                <w:b w:val="0"/>
+                <w:sz w:val="22"/>
+                <w:szCs w:val="22"/>
+              </w:rPr>
+              <w:t>esegue</w:t>
+            </w:r>
+            <w:r>
+              <w:rPr>
+                <w:b w:val="0"/>
+                <w:sz w:val="22"/>
+                <w:szCs w:val="22"/>
+              </w:rPr>
+              <w:t xml:space="preserve"> il login</w:t>
             </w:r>
           </w:p>
         </w:tc>
@@ -6571,6 +6063,171 @@
           <w:szCs w:val="32"/>
         </w:rPr>
       </w:pPr>
+    </w:p>
+    <w:p>
+      <w:pPr>
+        <w:rPr>
+          <w:rFonts w:ascii="Arial" w:hAnsi="Arial"/>
+          <w:b/>
+          <w:sz w:val="32"/>
+          <w:szCs w:val="32"/>
+        </w:rPr>
+      </w:pPr>
+    </w:p>
+    <w:p>
+      <w:pPr>
+        <w:rPr>
+          <w:rFonts w:ascii="Arial" w:hAnsi="Arial"/>
+          <w:b/>
+          <w:sz w:val="32"/>
+          <w:szCs w:val="32"/>
+        </w:rPr>
+      </w:pPr>
+    </w:p>
+    <w:p>
+      <w:pPr>
+        <w:rPr>
+          <w:rFonts w:ascii="Arial" w:hAnsi="Arial"/>
+          <w:b/>
+          <w:sz w:val="32"/>
+          <w:szCs w:val="32"/>
+        </w:rPr>
+      </w:pPr>
+    </w:p>
+    <w:p>
+      <w:pPr>
+        <w:rPr>
+          <w:rFonts w:ascii="Arial" w:hAnsi="Arial"/>
+          <w:b/>
+          <w:sz w:val="32"/>
+          <w:szCs w:val="32"/>
+        </w:rPr>
+      </w:pPr>
+    </w:p>
+    <w:p>
+      <w:pPr>
+        <w:rPr>
+          <w:rFonts w:ascii="Arial" w:hAnsi="Arial"/>
+          <w:b/>
+          <w:sz w:val="32"/>
+          <w:szCs w:val="32"/>
+        </w:rPr>
+      </w:pPr>
+    </w:p>
+    <w:p>
+      <w:pPr>
+        <w:rPr>
+          <w:rFonts w:ascii="Arial" w:hAnsi="Arial"/>
+          <w:b/>
+          <w:sz w:val="32"/>
+          <w:szCs w:val="32"/>
+        </w:rPr>
+      </w:pPr>
+    </w:p>
+    <w:p>
+      <w:pPr>
+        <w:rPr>
+          <w:rFonts w:ascii="Arial" w:hAnsi="Arial"/>
+          <w:b/>
+          <w:sz w:val="32"/>
+          <w:szCs w:val="32"/>
+        </w:rPr>
+      </w:pPr>
+    </w:p>
+    <w:p>
+      <w:pPr>
+        <w:rPr>
+          <w:rFonts w:ascii="Arial" w:hAnsi="Arial"/>
+          <w:b/>
+          <w:sz w:val="32"/>
+          <w:szCs w:val="32"/>
+        </w:rPr>
+      </w:pPr>
+    </w:p>
+    <w:p>
+      <w:pPr>
+        <w:rPr>
+          <w:rFonts w:ascii="Arial" w:hAnsi="Arial"/>
+          <w:b/>
+          <w:sz w:val="32"/>
+          <w:szCs w:val="32"/>
+        </w:rPr>
+      </w:pPr>
+    </w:p>
+    <w:p>
+      <w:pPr>
+        <w:rPr>
+          <w:rFonts w:ascii="Arial" w:hAnsi="Arial"/>
+          <w:b/>
+          <w:sz w:val="32"/>
+          <w:szCs w:val="32"/>
+        </w:rPr>
+      </w:pPr>
+    </w:p>
+    <w:p>
+      <w:pPr>
+        <w:rPr>
+          <w:rFonts w:ascii="Arial" w:hAnsi="Arial"/>
+          <w:b/>
+          <w:sz w:val="32"/>
+          <w:szCs w:val="32"/>
+        </w:rPr>
+      </w:pPr>
+    </w:p>
+    <w:p>
+      <w:pPr>
+        <w:rPr>
+          <w:rFonts w:ascii="Arial" w:hAnsi="Arial"/>
+          <w:b/>
+          <w:sz w:val="32"/>
+          <w:szCs w:val="32"/>
+        </w:rPr>
+      </w:pPr>
+    </w:p>
+    <w:p>
+      <w:pPr>
+        <w:rPr>
+          <w:rFonts w:ascii="Arial" w:hAnsi="Arial"/>
+          <w:b/>
+          <w:sz w:val="32"/>
+          <w:szCs w:val="32"/>
+        </w:rPr>
+      </w:pPr>
+    </w:p>
+    <w:p>
+      <w:pPr>
+        <w:rPr>
+          <w:rFonts w:ascii="Arial" w:hAnsi="Arial"/>
+          <w:b/>
+          <w:sz w:val="32"/>
+          <w:szCs w:val="32"/>
+        </w:rPr>
+      </w:pPr>
+    </w:p>
+    <w:p>
+      <w:pPr>
+        <w:pStyle w:val="Titolo1"/>
+      </w:pPr>
+      <w:bookmarkStart w:id="7" w:name="_Toc504210528"/>
+      <w:r>
+        <w:t>inserisci carta di credito</w:t>
+      </w:r>
+      <w:bookmarkEnd w:id="7"/>
+    </w:p>
+    <w:p>
+      <w:pPr>
+        <w:pStyle w:val="Titolo2"/>
+        <w:numPr>
+          <w:ilvl w:val="0"/>
+          <w:numId w:val="0"/>
+        </w:numPr>
+        <w:ind w:left="576" w:hanging="576"/>
+      </w:pPr>
+      <w:bookmarkStart w:id="8" w:name="_Toc504210529"/>
+      <w:r>
+        <w:t>TC_2.1.1</w:t>
+      </w:r>
+      <w:bookmarkEnd w:id="8"/>
     </w:p>
     <w:tbl>
       <w:tblPr>
@@ -6634,15 +6291,7 @@
                 <w:sz w:val="22"/>
                 <w:szCs w:val="22"/>
               </w:rPr>
-              <w:t>2.1.</w:t>
-            </w:r>
-            <w:r>
-              <w:rPr>
-                <w:b/>
-                <w:sz w:val="22"/>
-                <w:szCs w:val="22"/>
-              </w:rPr>
-              <w:t>2</w:t>
+              <w:t>2.1.1</w:t>
             </w:r>
           </w:p>
         </w:tc>
@@ -6687,22 +6336,16 @@
                 <w:szCs w:val="22"/>
               </w:rPr>
             </w:pPr>
-            <w:r>
-              <w:rPr>
-                <w:b w:val="0"/>
-                <w:sz w:val="22"/>
-                <w:szCs w:val="22"/>
-              </w:rPr>
-              <w:t>header</w:t>
-            </w:r>
-            <w:r>
-              <w:rPr>
-                <w:b w:val="0"/>
-                <w:sz w:val="22"/>
-                <w:szCs w:val="22"/>
-              </w:rPr>
-              <w:t>.jsp</w:t>
-            </w:r>
+            <w:proofErr w:type="spellStart"/>
+            <w:r>
+              <w:rPr>
+                <w:b w:val="0"/>
+                <w:sz w:val="22"/>
+                <w:szCs w:val="22"/>
+              </w:rPr>
+              <w:t>aggiungiCarta.jsp</w:t>
+            </w:r>
+            <w:proofErr w:type="spellEnd"/>
           </w:p>
         </w:tc>
       </w:tr>
@@ -6743,14 +6386,16 @@
                 <w:szCs w:val="22"/>
               </w:rPr>
             </w:pPr>
-            <w:r>
-              <w:rPr>
-                <w:b w:val="0"/>
-                <w:sz w:val="22"/>
-                <w:szCs w:val="22"/>
-              </w:rPr>
-              <w:t>VisualizzaSoricoOrdini</w:t>
-            </w:r>
+            <w:proofErr w:type="spellStart"/>
+            <w:r>
+              <w:rPr>
+                <w:b w:val="0"/>
+                <w:sz w:val="22"/>
+                <w:szCs w:val="22"/>
+              </w:rPr>
+              <w:t>AggiungiCartaControl</w:t>
+            </w:r>
+            <w:proofErr w:type="spellEnd"/>
           </w:p>
         </w:tc>
       </w:tr>
@@ -6794,6 +6439,7 @@
                 <w:szCs w:val="22"/>
               </w:rPr>
             </w:pPr>
+            <w:proofErr w:type="spellStart"/>
             <w:r>
               <w:rPr>
                 <w:b w:val="0"/>
@@ -6802,6 +6448,7 @@
               </w:rPr>
               <w:t>db</w:t>
             </w:r>
+            <w:proofErr w:type="spellEnd"/>
           </w:p>
         </w:tc>
       </w:tr>
@@ -6848,7 +6495,7 @@
                 <w:sz w:val="22"/>
                 <w:szCs w:val="22"/>
               </w:rPr>
-              <w:t>Il cliente vuole visualizzare lo storico degli ordini</w:t>
+              <w:t>Il cliente vuole inserire una nuova carta di credito</w:t>
             </w:r>
           </w:p>
         </w:tc>
@@ -6900,7 +6547,41 @@
                 <w:sz w:val="22"/>
                 <w:szCs w:val="22"/>
               </w:rPr>
-              <w:t xml:space="preserve">Il cliente effettua il login e accede alla sezione visualizza ordini </w:t>
+              <w:t xml:space="preserve">Il cliente </w:t>
+            </w:r>
+            <w:r>
+              <w:rPr>
+                <w:b w:val="0"/>
+                <w:sz w:val="22"/>
+                <w:szCs w:val="22"/>
+              </w:rPr>
+              <w:t>i</w:t>
+            </w:r>
+            <w:r>
+              <w:rPr>
+                <w:b w:val="0"/>
+                <w:sz w:val="22"/>
+                <w:szCs w:val="22"/>
+              </w:rPr>
+              <w:t xml:space="preserve">nserisce il </w:t>
+            </w:r>
+            <w:proofErr w:type="spellStart"/>
+            <w:r>
+              <w:rPr>
+                <w:b w:val="0"/>
+                <w:sz w:val="22"/>
+                <w:szCs w:val="22"/>
+              </w:rPr>
+              <w:t>numeroCarta</w:t>
+            </w:r>
+            <w:proofErr w:type="spellEnd"/>
+            <w:r>
+              <w:rPr>
+                <w:b w:val="0"/>
+                <w:sz w:val="22"/>
+                <w:szCs w:val="22"/>
+              </w:rPr>
+              <w:t>=”4025987475987”</w:t>
             </w:r>
           </w:p>
         </w:tc>
@@ -6948,862 +6629,7 @@
                 <w:sz w:val="22"/>
                 <w:szCs w:val="22"/>
               </w:rPr>
-              <w:t xml:space="preserve">Il sistema segnala </w:t>
-            </w:r>
-            <w:r>
-              <w:rPr>
-                <w:b w:val="0"/>
-                <w:sz w:val="22"/>
-                <w:szCs w:val="22"/>
-              </w:rPr>
-              <w:t>che non sono presenti ordini</w:t>
-            </w:r>
-          </w:p>
-        </w:tc>
-      </w:tr>
-    </w:tbl>
-    <w:p>
-      <w:pPr>
-        <w:rPr>
-          <w:rFonts w:ascii="Arial" w:hAnsi="Arial"/>
-          <w:b/>
-          <w:sz w:val="32"/>
-          <w:szCs w:val="32"/>
-        </w:rPr>
-      </w:pPr>
-    </w:p>
-    <w:tbl>
-      <w:tblPr>
-        <w:tblStyle w:val="Tabellagriglia5scura-colore1"/>
-        <w:tblW w:w="9628" w:type="dxa"/>
-        <w:tblInd w:w="961" w:type="dxa"/>
-        <w:tblLook w:val="04A0" w:firstRow="1" w:lastRow="0" w:firstColumn="1" w:lastColumn="0" w:noHBand="0" w:noVBand="1"/>
-      </w:tblPr>
-      <w:tblGrid>
-        <w:gridCol w:w="2830"/>
-        <w:gridCol w:w="6798"/>
-      </w:tblGrid>
-      <w:tr>
-        <w:trPr>
-          <w:cnfStyle w:val="100000000000" w:firstRow="1" w:lastRow="0" w:firstColumn="0" w:lastColumn="0" w:oddVBand="0" w:evenVBand="0" w:oddHBand="0" w:evenHBand="0" w:firstRowFirstColumn="0" w:firstRowLastColumn="0" w:lastRowFirstColumn="0" w:lastRowLastColumn="0"/>
-        </w:trPr>
-        <w:tc>
-          <w:tcPr>
-            <w:cnfStyle w:val="001000000000" w:firstRow="0" w:lastRow="0" w:firstColumn="1" w:lastColumn="0" w:oddVBand="0" w:evenVBand="0" w:oddHBand="0" w:evenHBand="0" w:firstRowFirstColumn="0" w:firstRowLastColumn="0" w:lastRowFirstColumn="0" w:lastRowLastColumn="0"/>
-            <w:tcW w:w="2830" w:type="dxa"/>
-          </w:tcPr>
-          <w:p>
-            <w:pPr>
-              <w:pStyle w:val="ContentsHeading"/>
-              <w:rPr>
-                <w:sz w:val="22"/>
-              </w:rPr>
-            </w:pPr>
-            <w:r>
-              <w:rPr>
-                <w:sz w:val="22"/>
-              </w:rPr>
-              <w:lastRenderedPageBreak/>
-              <w:t>TEST CASE ID</w:t>
-            </w:r>
-          </w:p>
-        </w:tc>
-        <w:tc>
-          <w:tcPr>
-            <w:tcW w:w="6798" w:type="dxa"/>
-          </w:tcPr>
-          <w:p>
-            <w:pPr>
-              <w:pStyle w:val="ContentsHeading"/>
-              <w:cnfStyle w:val="100000000000" w:firstRow="1" w:lastRow="0" w:firstColumn="0" w:lastColumn="0" w:oddVBand="0" w:evenVBand="0" w:oddHBand="0" w:evenHBand="0" w:firstRowFirstColumn="0" w:firstRowLastColumn="0" w:lastRowFirstColumn="0" w:lastRowLastColumn="0"/>
-              <w:rPr>
-                <w:sz w:val="22"/>
-                <w:szCs w:val="22"/>
-              </w:rPr>
-            </w:pPr>
-            <w:r>
-              <w:rPr>
-                <w:b/>
-                <w:sz w:val="22"/>
-                <w:szCs w:val="22"/>
-              </w:rPr>
-              <w:t xml:space="preserve">TC_ </w:t>
-            </w:r>
-            <w:r>
-              <w:rPr>
-                <w:b/>
-                <w:sz w:val="22"/>
-                <w:szCs w:val="22"/>
-              </w:rPr>
-              <w:t>2.1.</w:t>
-            </w:r>
-            <w:r>
-              <w:rPr>
-                <w:b/>
-                <w:sz w:val="22"/>
-                <w:szCs w:val="22"/>
-              </w:rPr>
-              <w:t>3</w:t>
-            </w:r>
-          </w:p>
-        </w:tc>
-      </w:tr>
-      <w:tr>
-        <w:trPr>
-          <w:cnfStyle w:val="000000100000" w:firstRow="0" w:lastRow="0" w:firstColumn="0" w:lastColumn="0" w:oddVBand="0" w:evenVBand="0" w:oddHBand="1" w:evenHBand="0" w:firstRowFirstColumn="0" w:firstRowLastColumn="0" w:lastRowFirstColumn="0" w:lastRowLastColumn="0"/>
-        </w:trPr>
-        <w:tc>
-          <w:tcPr>
-            <w:cnfStyle w:val="001000000000" w:firstRow="0" w:lastRow="0" w:firstColumn="1" w:lastColumn="0" w:oddVBand="0" w:evenVBand="0" w:oddHBand="0" w:evenHBand="0" w:firstRowFirstColumn="0" w:firstRowLastColumn="0" w:lastRowFirstColumn="0" w:lastRowLastColumn="0"/>
-            <w:tcW w:w="2830" w:type="dxa"/>
-          </w:tcPr>
-          <w:p>
-            <w:pPr>
-              <w:pStyle w:val="ContentsHeading"/>
-              <w:rPr>
-                <w:sz w:val="22"/>
-                <w:szCs w:val="22"/>
-              </w:rPr>
-            </w:pPr>
-            <w:r>
-              <w:rPr>
-                <w:sz w:val="22"/>
-                <w:szCs w:val="22"/>
-              </w:rPr>
-              <w:t>BOUNDARY</w:t>
-            </w:r>
-          </w:p>
-        </w:tc>
-        <w:tc>
-          <w:tcPr>
-            <w:tcW w:w="6798" w:type="dxa"/>
-          </w:tcPr>
-          <w:p>
-            <w:pPr>
-              <w:pStyle w:val="ContentsHeading"/>
-              <w:cnfStyle w:val="000000100000" w:firstRow="0" w:lastRow="0" w:firstColumn="0" w:lastColumn="0" w:oddVBand="0" w:evenVBand="0" w:oddHBand="1" w:evenHBand="0" w:firstRowFirstColumn="0" w:firstRowLastColumn="0" w:lastRowFirstColumn="0" w:lastRowLastColumn="0"/>
-              <w:rPr>
-                <w:b w:val="0"/>
-                <w:sz w:val="22"/>
-                <w:szCs w:val="22"/>
-              </w:rPr>
-            </w:pPr>
-            <w:r>
-              <w:rPr>
-                <w:b w:val="0"/>
-                <w:sz w:val="22"/>
-                <w:szCs w:val="22"/>
-              </w:rPr>
-              <w:t>header</w:t>
-            </w:r>
-            <w:r>
-              <w:rPr>
-                <w:b w:val="0"/>
-                <w:sz w:val="22"/>
-                <w:szCs w:val="22"/>
-              </w:rPr>
-              <w:t>.jsp</w:t>
-            </w:r>
-          </w:p>
-        </w:tc>
-      </w:tr>
-      <w:tr>
-        <w:tc>
-          <w:tcPr>
-            <w:cnfStyle w:val="001000000000" w:firstRow="0" w:lastRow="0" w:firstColumn="1" w:lastColumn="0" w:oddVBand="0" w:evenVBand="0" w:oddHBand="0" w:evenHBand="0" w:firstRowFirstColumn="0" w:firstRowLastColumn="0" w:lastRowFirstColumn="0" w:lastRowLastColumn="0"/>
-            <w:tcW w:w="2830" w:type="dxa"/>
-          </w:tcPr>
-          <w:p>
-            <w:pPr>
-              <w:pStyle w:val="ContentsHeading"/>
-              <w:rPr>
-                <w:sz w:val="22"/>
-                <w:szCs w:val="22"/>
-              </w:rPr>
-            </w:pPr>
-            <w:r>
-              <w:rPr>
-                <w:sz w:val="22"/>
-                <w:szCs w:val="22"/>
-              </w:rPr>
-              <w:t>CONTROL</w:t>
-            </w:r>
-          </w:p>
-        </w:tc>
-        <w:tc>
-          <w:tcPr>
-            <w:tcW w:w="6798" w:type="dxa"/>
-          </w:tcPr>
-          <w:p>
-            <w:pPr>
-              <w:pStyle w:val="ContentsHeading"/>
-              <w:cnfStyle w:val="000000000000" w:firstRow="0" w:lastRow="0" w:firstColumn="0" w:lastColumn="0" w:oddVBand="0" w:evenVBand="0" w:oddHBand="0" w:evenHBand="0" w:firstRowFirstColumn="0" w:firstRowLastColumn="0" w:lastRowFirstColumn="0" w:lastRowLastColumn="0"/>
-              <w:rPr>
-                <w:b w:val="0"/>
-                <w:sz w:val="22"/>
-                <w:szCs w:val="22"/>
-              </w:rPr>
-            </w:pPr>
-            <w:r>
-              <w:rPr>
-                <w:b w:val="0"/>
-                <w:sz w:val="22"/>
-                <w:szCs w:val="22"/>
-              </w:rPr>
-              <w:t>VisualizzaSoricoOrdini</w:t>
-            </w:r>
-          </w:p>
-        </w:tc>
-      </w:tr>
-      <w:tr>
-        <w:trPr>
-          <w:cnfStyle w:val="000000100000" w:firstRow="0" w:lastRow="0" w:firstColumn="0" w:lastColumn="0" w:oddVBand="0" w:evenVBand="0" w:oddHBand="1" w:evenHBand="0" w:firstRowFirstColumn="0" w:firstRowLastColumn="0" w:lastRowFirstColumn="0" w:lastRowLastColumn="0"/>
-        </w:trPr>
-        <w:tc>
-          <w:tcPr>
-            <w:cnfStyle w:val="001000000000" w:firstRow="0" w:lastRow="0" w:firstColumn="1" w:lastColumn="0" w:oddVBand="0" w:evenVBand="0" w:oddHBand="0" w:evenHBand="0" w:firstRowFirstColumn="0" w:firstRowLastColumn="0" w:lastRowFirstColumn="0" w:lastRowLastColumn="0"/>
-            <w:tcW w:w="2830" w:type="dxa"/>
-          </w:tcPr>
-          <w:p>
-            <w:pPr>
-              <w:pStyle w:val="ContentsHeading"/>
-              <w:rPr>
-                <w:sz w:val="22"/>
-                <w:szCs w:val="22"/>
-              </w:rPr>
-            </w:pPr>
-            <w:r>
-              <w:rPr>
-                <w:sz w:val="22"/>
-                <w:szCs w:val="22"/>
-              </w:rPr>
-              <w:t>PERSISTENT DATA OBJECT</w:t>
-            </w:r>
-          </w:p>
-        </w:tc>
-        <w:tc>
-          <w:tcPr>
-            <w:tcW w:w="6798" w:type="dxa"/>
-          </w:tcPr>
-          <w:p>
-            <w:pPr>
-              <w:pStyle w:val="ContentsHeading"/>
-              <w:cnfStyle w:val="000000100000" w:firstRow="0" w:lastRow="0" w:firstColumn="0" w:lastColumn="0" w:oddVBand="0" w:evenVBand="0" w:oddHBand="1" w:evenHBand="0" w:firstRowFirstColumn="0" w:firstRowLastColumn="0" w:lastRowFirstColumn="0" w:lastRowLastColumn="0"/>
-              <w:rPr>
-                <w:b w:val="0"/>
-                <w:sz w:val="22"/>
-                <w:szCs w:val="22"/>
-              </w:rPr>
-            </w:pPr>
-            <w:r>
-              <w:rPr>
-                <w:b w:val="0"/>
-                <w:sz w:val="22"/>
-                <w:szCs w:val="22"/>
-              </w:rPr>
-              <w:t>db</w:t>
-            </w:r>
-          </w:p>
-        </w:tc>
-      </w:tr>
-      <w:tr>
-        <w:tc>
-          <w:tcPr>
-            <w:cnfStyle w:val="001000000000" w:firstRow="0" w:lastRow="0" w:firstColumn="1" w:lastColumn="0" w:oddVBand="0" w:evenVBand="0" w:oddHBand="0" w:evenHBand="0" w:firstRowFirstColumn="0" w:firstRowLastColumn="0" w:lastRowFirstColumn="0" w:lastRowLastColumn="0"/>
-            <w:tcW w:w="2830" w:type="dxa"/>
-          </w:tcPr>
-          <w:p>
-            <w:pPr>
-              <w:pStyle w:val="ContentsHeading"/>
-              <w:rPr>
-                <w:sz w:val="22"/>
-                <w:szCs w:val="22"/>
-              </w:rPr>
-            </w:pPr>
-            <w:r>
-              <w:rPr>
-                <w:sz w:val="22"/>
-                <w:szCs w:val="22"/>
-              </w:rPr>
-              <w:t>PRE-CONDITION</w:t>
-            </w:r>
-          </w:p>
-        </w:tc>
-        <w:tc>
-          <w:tcPr>
-            <w:tcW w:w="6798" w:type="dxa"/>
-          </w:tcPr>
-          <w:p>
-            <w:pPr>
-              <w:pStyle w:val="ContentsHeading"/>
-              <w:cnfStyle w:val="000000000000" w:firstRow="0" w:lastRow="0" w:firstColumn="0" w:lastColumn="0" w:oddVBand="0" w:evenVBand="0" w:oddHBand="0" w:evenHBand="0" w:firstRowFirstColumn="0" w:firstRowLastColumn="0" w:lastRowFirstColumn="0" w:lastRowLastColumn="0"/>
-              <w:rPr>
-                <w:b w:val="0"/>
-                <w:sz w:val="22"/>
-                <w:szCs w:val="22"/>
-              </w:rPr>
-            </w:pPr>
-            <w:r>
-              <w:rPr>
-                <w:b w:val="0"/>
-                <w:sz w:val="22"/>
-                <w:szCs w:val="22"/>
-              </w:rPr>
-              <w:t>Il cliente vuole visualizzare lo storico degli ordini</w:t>
-            </w:r>
-          </w:p>
-        </w:tc>
-      </w:tr>
-      <w:tr>
-        <w:trPr>
-          <w:cnfStyle w:val="000000100000" w:firstRow="0" w:lastRow="0" w:firstColumn="0" w:lastColumn="0" w:oddVBand="0" w:evenVBand="0" w:oddHBand="1" w:evenHBand="0" w:firstRowFirstColumn="0" w:firstRowLastColumn="0" w:lastRowFirstColumn="0" w:lastRowLastColumn="0"/>
-        </w:trPr>
-        <w:tc>
-          <w:tcPr>
-            <w:cnfStyle w:val="001000000000" w:firstRow="0" w:lastRow="0" w:firstColumn="1" w:lastColumn="0" w:oddVBand="0" w:evenVBand="0" w:oddHBand="0" w:evenHBand="0" w:firstRowFirstColumn="0" w:firstRowLastColumn="0" w:lastRowFirstColumn="0" w:lastRowLastColumn="0"/>
-            <w:tcW w:w="2830" w:type="dxa"/>
-          </w:tcPr>
-          <w:p>
-            <w:pPr>
-              <w:pStyle w:val="ContentsHeading"/>
-              <w:rPr>
-                <w:sz w:val="22"/>
-                <w:szCs w:val="22"/>
-              </w:rPr>
-            </w:pPr>
-            <w:r>
-              <w:rPr>
-                <w:sz w:val="22"/>
-                <w:szCs w:val="22"/>
-              </w:rPr>
-              <w:t>FLOW OF EVENTS</w:t>
-            </w:r>
-          </w:p>
-        </w:tc>
-        <w:tc>
-          <w:tcPr>
-            <w:tcW w:w="6798" w:type="dxa"/>
-          </w:tcPr>
-          <w:p>
-            <w:pPr>
-              <w:pStyle w:val="ContentsHeading"/>
-              <w:jc w:val="both"/>
-              <w:cnfStyle w:val="000000100000" w:firstRow="0" w:lastRow="0" w:firstColumn="0" w:lastColumn="0" w:oddVBand="0" w:evenVBand="0" w:oddHBand="1" w:evenHBand="0" w:firstRowFirstColumn="0" w:firstRowLastColumn="0" w:lastRowFirstColumn="0" w:lastRowLastColumn="0"/>
-              <w:rPr>
-                <w:b w:val="0"/>
-                <w:sz w:val="22"/>
-                <w:szCs w:val="22"/>
-              </w:rPr>
-            </w:pPr>
-            <w:r>
-              <w:rPr>
-                <w:b w:val="0"/>
-                <w:sz w:val="22"/>
-                <w:szCs w:val="22"/>
-              </w:rPr>
-              <w:t xml:space="preserve">Il cliente effettua il login e accede alla sezione visualizza ordini </w:t>
-            </w:r>
-          </w:p>
-        </w:tc>
-      </w:tr>
-      <w:tr>
-        <w:tc>
-          <w:tcPr>
-            <w:cnfStyle w:val="001000000000" w:firstRow="0" w:lastRow="0" w:firstColumn="1" w:lastColumn="0" w:oddVBand="0" w:evenVBand="0" w:oddHBand="0" w:evenHBand="0" w:firstRowFirstColumn="0" w:firstRowLastColumn="0" w:lastRowFirstColumn="0" w:lastRowLastColumn="0"/>
-            <w:tcW w:w="2830" w:type="dxa"/>
-          </w:tcPr>
-          <w:p>
-            <w:pPr>
-              <w:pStyle w:val="ContentsHeading"/>
-              <w:rPr>
-                <w:sz w:val="22"/>
-                <w:szCs w:val="22"/>
-              </w:rPr>
-            </w:pPr>
-            <w:r>
-              <w:rPr>
-                <w:sz w:val="22"/>
-                <w:szCs w:val="22"/>
-              </w:rPr>
-              <w:t>ORACLE</w:t>
-            </w:r>
-          </w:p>
-        </w:tc>
-        <w:tc>
-          <w:tcPr>
-            <w:tcW w:w="6798" w:type="dxa"/>
-          </w:tcPr>
-          <w:p>
-            <w:pPr>
-              <w:pStyle w:val="ContentsHeading"/>
-              <w:cnfStyle w:val="000000000000" w:firstRow="0" w:lastRow="0" w:firstColumn="0" w:lastColumn="0" w:oddVBand="0" w:evenVBand="0" w:oddHBand="0" w:evenHBand="0" w:firstRowFirstColumn="0" w:firstRowLastColumn="0" w:lastRowFirstColumn="0" w:lastRowLastColumn="0"/>
-              <w:rPr>
-                <w:b w:val="0"/>
-                <w:sz w:val="22"/>
-                <w:szCs w:val="22"/>
-              </w:rPr>
-            </w:pPr>
-            <w:r>
-              <w:rPr>
-                <w:b w:val="0"/>
-                <w:sz w:val="22"/>
-                <w:szCs w:val="22"/>
-              </w:rPr>
-              <w:t xml:space="preserve">Il sistema </w:t>
-            </w:r>
-            <w:r>
-              <w:rPr>
-                <w:b w:val="0"/>
-                <w:sz w:val="22"/>
-                <w:szCs w:val="22"/>
-              </w:rPr>
-              <w:t xml:space="preserve">visualizza gli ordini </w:t>
-            </w:r>
-          </w:p>
-        </w:tc>
-      </w:tr>
-    </w:tbl>
-    <w:p>
-      <w:pPr>
-        <w:rPr>
-          <w:rFonts w:ascii="Arial" w:hAnsi="Arial"/>
-          <w:b/>
-          <w:sz w:val="32"/>
-          <w:szCs w:val="32"/>
-        </w:rPr>
-      </w:pPr>
-    </w:p>
-    <w:p>
-      <w:pPr>
-        <w:rPr>
-          <w:rFonts w:ascii="Arial" w:hAnsi="Arial"/>
-          <w:b/>
-          <w:sz w:val="32"/>
-          <w:szCs w:val="32"/>
-        </w:rPr>
-      </w:pPr>
-    </w:p>
-    <w:p>
-      <w:pPr>
-        <w:pStyle w:val="Titolo1"/>
-      </w:pPr>
-      <w:bookmarkStart w:id="6" w:name="_Toc504210528"/>
-      <w:r>
-        <w:t>inserisci carta di credito</w:t>
-      </w:r>
-      <w:bookmarkEnd w:id="6"/>
-    </w:p>
-    <w:p>
-      <w:pPr>
-        <w:pStyle w:val="Titolo2"/>
-        <w:numPr>
-          <w:ilvl w:val="0"/>
-          <w:numId w:val="0"/>
-        </w:numPr>
-        <w:ind w:left="576" w:hanging="576"/>
-      </w:pPr>
-      <w:bookmarkStart w:id="7" w:name="_Toc504210529"/>
-      <w:r>
-        <w:t>TC_2.1.1</w:t>
-      </w:r>
-      <w:bookmarkEnd w:id="7"/>
-    </w:p>
-    <w:tbl>
-      <w:tblPr>
-        <w:tblStyle w:val="Tabellagriglia5scura-colore1"/>
-        <w:tblW w:w="9628" w:type="dxa"/>
-        <w:tblInd w:w="961" w:type="dxa"/>
-        <w:tblLook w:val="04A0" w:firstRow="1" w:lastRow="0" w:firstColumn="1" w:lastColumn="0" w:noHBand="0" w:noVBand="1"/>
-      </w:tblPr>
-      <w:tblGrid>
-        <w:gridCol w:w="2830"/>
-        <w:gridCol w:w="6798"/>
-      </w:tblGrid>
-      <w:tr>
-        <w:trPr>
-          <w:cnfStyle w:val="100000000000" w:firstRow="1" w:lastRow="0" w:firstColumn="0" w:lastColumn="0" w:oddVBand="0" w:evenVBand="0" w:oddHBand="0" w:evenHBand="0" w:firstRowFirstColumn="0" w:firstRowLastColumn="0" w:lastRowFirstColumn="0" w:lastRowLastColumn="0"/>
-        </w:trPr>
-        <w:tc>
-          <w:tcPr>
-            <w:cnfStyle w:val="001000000000" w:firstRow="0" w:lastRow="0" w:firstColumn="1" w:lastColumn="0" w:oddVBand="0" w:evenVBand="0" w:oddHBand="0" w:evenHBand="0" w:firstRowFirstColumn="0" w:firstRowLastColumn="0" w:lastRowFirstColumn="0" w:lastRowLastColumn="0"/>
-            <w:tcW w:w="2830" w:type="dxa"/>
-          </w:tcPr>
-          <w:p>
-            <w:pPr>
-              <w:pStyle w:val="ContentsHeading"/>
-              <w:rPr>
-                <w:sz w:val="22"/>
-              </w:rPr>
-            </w:pPr>
-            <w:r>
-              <w:rPr>
-                <w:sz w:val="22"/>
-              </w:rPr>
-              <w:t>TEST CASE ID</w:t>
-            </w:r>
-          </w:p>
-        </w:tc>
-        <w:tc>
-          <w:tcPr>
-            <w:tcW w:w="6798" w:type="dxa"/>
-          </w:tcPr>
-          <w:p>
-            <w:pPr>
-              <w:pStyle w:val="ContentsHeading"/>
-              <w:cnfStyle w:val="100000000000" w:firstRow="1" w:lastRow="0" w:firstColumn="0" w:lastColumn="0" w:oddVBand="0" w:evenVBand="0" w:oddHBand="0" w:evenHBand="0" w:firstRowFirstColumn="0" w:firstRowLastColumn="0" w:lastRowFirstColumn="0" w:lastRowLastColumn="0"/>
-              <w:rPr>
-                <w:sz w:val="22"/>
-                <w:szCs w:val="22"/>
-              </w:rPr>
-            </w:pPr>
-            <w:r>
-              <w:rPr>
-                <w:b/>
-                <w:sz w:val="22"/>
-                <w:szCs w:val="22"/>
-              </w:rPr>
-              <w:t xml:space="preserve">TC_ </w:t>
-            </w:r>
-            <w:r>
-              <w:rPr>
-                <w:b/>
-                <w:sz w:val="22"/>
-                <w:szCs w:val="22"/>
-              </w:rPr>
-              <w:t>3</w:t>
-            </w:r>
-            <w:r>
-              <w:rPr>
-                <w:b/>
-                <w:sz w:val="22"/>
-                <w:szCs w:val="22"/>
-              </w:rPr>
-              <w:t>.1.1</w:t>
-            </w:r>
-          </w:p>
-        </w:tc>
-      </w:tr>
-      <w:tr>
-        <w:trPr>
-          <w:cnfStyle w:val="000000100000" w:firstRow="0" w:lastRow="0" w:firstColumn="0" w:lastColumn="0" w:oddVBand="0" w:evenVBand="0" w:oddHBand="1" w:evenHBand="0" w:firstRowFirstColumn="0" w:firstRowLastColumn="0" w:lastRowFirstColumn="0" w:lastRowLastColumn="0"/>
-        </w:trPr>
-        <w:tc>
-          <w:tcPr>
-            <w:cnfStyle w:val="001000000000" w:firstRow="0" w:lastRow="0" w:firstColumn="1" w:lastColumn="0" w:oddVBand="0" w:evenVBand="0" w:oddHBand="0" w:evenHBand="0" w:firstRowFirstColumn="0" w:firstRowLastColumn="0" w:lastRowFirstColumn="0" w:lastRowLastColumn="0"/>
-            <w:tcW w:w="2830" w:type="dxa"/>
-          </w:tcPr>
-          <w:p>
-            <w:pPr>
-              <w:pStyle w:val="ContentsHeading"/>
-              <w:rPr>
-                <w:sz w:val="22"/>
-                <w:szCs w:val="22"/>
-              </w:rPr>
-            </w:pPr>
-            <w:r>
-              <w:rPr>
-                <w:sz w:val="22"/>
-                <w:szCs w:val="22"/>
-              </w:rPr>
-              <w:t>BOUNDARY</w:t>
-            </w:r>
-          </w:p>
-        </w:tc>
-        <w:tc>
-          <w:tcPr>
-            <w:tcW w:w="6798" w:type="dxa"/>
-          </w:tcPr>
-          <w:p>
-            <w:pPr>
-              <w:pStyle w:val="ContentsHeading"/>
-              <w:cnfStyle w:val="000000100000" w:firstRow="0" w:lastRow="0" w:firstColumn="0" w:lastColumn="0" w:oddVBand="0" w:evenVBand="0" w:oddHBand="1" w:evenHBand="0" w:firstRowFirstColumn="0" w:firstRowLastColumn="0" w:lastRowFirstColumn="0" w:lastRowLastColumn="0"/>
-              <w:rPr>
-                <w:b w:val="0"/>
-                <w:sz w:val="22"/>
-                <w:szCs w:val="22"/>
-              </w:rPr>
-            </w:pPr>
-            <w:r>
-              <w:rPr>
-                <w:b w:val="0"/>
-                <w:sz w:val="22"/>
-                <w:szCs w:val="22"/>
-              </w:rPr>
-              <w:t>aggiungiCarta.jsp</w:t>
-            </w:r>
-          </w:p>
-        </w:tc>
-      </w:tr>
-      <w:tr>
-        <w:tc>
-          <w:tcPr>
-            <w:cnfStyle w:val="001000000000" w:firstRow="0" w:lastRow="0" w:firstColumn="1" w:lastColumn="0" w:oddVBand="0" w:evenVBand="0" w:oddHBand="0" w:evenHBand="0" w:firstRowFirstColumn="0" w:firstRowLastColumn="0" w:lastRowFirstColumn="0" w:lastRowLastColumn="0"/>
-            <w:tcW w:w="2830" w:type="dxa"/>
-          </w:tcPr>
-          <w:p>
-            <w:pPr>
-              <w:pStyle w:val="ContentsHeading"/>
-              <w:rPr>
-                <w:sz w:val="22"/>
-                <w:szCs w:val="22"/>
-              </w:rPr>
-            </w:pPr>
-            <w:r>
-              <w:rPr>
-                <w:sz w:val="22"/>
-                <w:szCs w:val="22"/>
-              </w:rPr>
-              <w:t>CONTROL</w:t>
-            </w:r>
-          </w:p>
-        </w:tc>
-        <w:tc>
-          <w:tcPr>
-            <w:tcW w:w="6798" w:type="dxa"/>
-          </w:tcPr>
-          <w:p>
-            <w:pPr>
-              <w:pStyle w:val="ContentsHeading"/>
-              <w:cnfStyle w:val="000000000000" w:firstRow="0" w:lastRow="0" w:firstColumn="0" w:lastColumn="0" w:oddVBand="0" w:evenVBand="0" w:oddHBand="0" w:evenHBand="0" w:firstRowFirstColumn="0" w:firstRowLastColumn="0" w:lastRowFirstColumn="0" w:lastRowLastColumn="0"/>
-              <w:rPr>
-                <w:b w:val="0"/>
-                <w:sz w:val="22"/>
-                <w:szCs w:val="22"/>
-              </w:rPr>
-            </w:pPr>
-            <w:r>
-              <w:rPr>
-                <w:b w:val="0"/>
-                <w:sz w:val="22"/>
-                <w:szCs w:val="22"/>
-              </w:rPr>
-              <w:t>AggiungiCartaControl</w:t>
-            </w:r>
-          </w:p>
-        </w:tc>
-      </w:tr>
-      <w:tr>
-        <w:trPr>
-          <w:cnfStyle w:val="000000100000" w:firstRow="0" w:lastRow="0" w:firstColumn="0" w:lastColumn="0" w:oddVBand="0" w:evenVBand="0" w:oddHBand="1" w:evenHBand="0" w:firstRowFirstColumn="0" w:firstRowLastColumn="0" w:lastRowFirstColumn="0" w:lastRowLastColumn="0"/>
-        </w:trPr>
-        <w:tc>
-          <w:tcPr>
-            <w:cnfStyle w:val="001000000000" w:firstRow="0" w:lastRow="0" w:firstColumn="1" w:lastColumn="0" w:oddVBand="0" w:evenVBand="0" w:oddHBand="0" w:evenHBand="0" w:firstRowFirstColumn="0" w:firstRowLastColumn="0" w:lastRowFirstColumn="0" w:lastRowLastColumn="0"/>
-            <w:tcW w:w="2830" w:type="dxa"/>
-          </w:tcPr>
-          <w:p>
-            <w:pPr>
-              <w:pStyle w:val="ContentsHeading"/>
-              <w:rPr>
-                <w:sz w:val="22"/>
-                <w:szCs w:val="22"/>
-              </w:rPr>
-            </w:pPr>
-            <w:r>
-              <w:rPr>
-                <w:sz w:val="22"/>
-                <w:szCs w:val="22"/>
-              </w:rPr>
-              <w:t>PERSISTENT DATA OBJECT</w:t>
-            </w:r>
-          </w:p>
-        </w:tc>
-        <w:tc>
-          <w:tcPr>
-            <w:tcW w:w="6798" w:type="dxa"/>
-          </w:tcPr>
-          <w:p>
-            <w:pPr>
-              <w:pStyle w:val="ContentsHeading"/>
-              <w:cnfStyle w:val="000000100000" w:firstRow="0" w:lastRow="0" w:firstColumn="0" w:lastColumn="0" w:oddVBand="0" w:evenVBand="0" w:oddHBand="1" w:evenHBand="0" w:firstRowFirstColumn="0" w:firstRowLastColumn="0" w:lastRowFirstColumn="0" w:lastRowLastColumn="0"/>
-              <w:rPr>
-                <w:b w:val="0"/>
-                <w:sz w:val="22"/>
-                <w:szCs w:val="22"/>
-              </w:rPr>
-            </w:pPr>
-            <w:r>
-              <w:rPr>
-                <w:b w:val="0"/>
-                <w:sz w:val="22"/>
-                <w:szCs w:val="22"/>
-              </w:rPr>
-              <w:t>db</w:t>
-            </w:r>
-          </w:p>
-        </w:tc>
-      </w:tr>
-      <w:tr>
-        <w:tc>
-          <w:tcPr>
-            <w:cnfStyle w:val="001000000000" w:firstRow="0" w:lastRow="0" w:firstColumn="1" w:lastColumn="0" w:oddVBand="0" w:evenVBand="0" w:oddHBand="0" w:evenHBand="0" w:firstRowFirstColumn="0" w:firstRowLastColumn="0" w:lastRowFirstColumn="0" w:lastRowLastColumn="0"/>
-            <w:tcW w:w="2830" w:type="dxa"/>
-          </w:tcPr>
-          <w:p>
-            <w:pPr>
-              <w:pStyle w:val="ContentsHeading"/>
-              <w:rPr>
-                <w:sz w:val="22"/>
-                <w:szCs w:val="22"/>
-              </w:rPr>
-            </w:pPr>
-            <w:r>
-              <w:rPr>
-                <w:sz w:val="22"/>
-                <w:szCs w:val="22"/>
-              </w:rPr>
-              <w:t>PRE-CONDITION</w:t>
-            </w:r>
-          </w:p>
-        </w:tc>
-        <w:tc>
-          <w:tcPr>
-            <w:tcW w:w="6798" w:type="dxa"/>
-          </w:tcPr>
-          <w:p>
-            <w:pPr>
-              <w:pStyle w:val="ContentsHeading"/>
-              <w:cnfStyle w:val="000000000000" w:firstRow="0" w:lastRow="0" w:firstColumn="0" w:lastColumn="0" w:oddVBand="0" w:evenVBand="0" w:oddHBand="0" w:evenHBand="0" w:firstRowFirstColumn="0" w:firstRowLastColumn="0" w:lastRowFirstColumn="0" w:lastRowLastColumn="0"/>
-              <w:rPr>
-                <w:b w:val="0"/>
-                <w:sz w:val="22"/>
-                <w:szCs w:val="22"/>
-              </w:rPr>
-            </w:pPr>
-            <w:r>
-              <w:rPr>
-                <w:b w:val="0"/>
-                <w:sz w:val="22"/>
-                <w:szCs w:val="22"/>
-              </w:rPr>
-              <w:t>Il cliente vuole inserire una nuova carta di credito</w:t>
-            </w:r>
-          </w:p>
-        </w:tc>
-      </w:tr>
-      <w:tr>
-        <w:trPr>
-          <w:cnfStyle w:val="000000100000" w:firstRow="0" w:lastRow="0" w:firstColumn="0" w:lastColumn="0" w:oddVBand="0" w:evenVBand="0" w:oddHBand="1" w:evenHBand="0" w:firstRowFirstColumn="0" w:firstRowLastColumn="0" w:lastRowFirstColumn="0" w:lastRowLastColumn="0"/>
-        </w:trPr>
-        <w:tc>
-          <w:tcPr>
-            <w:cnfStyle w:val="001000000000" w:firstRow="0" w:lastRow="0" w:firstColumn="1" w:lastColumn="0" w:oddVBand="0" w:evenVBand="0" w:oddHBand="0" w:evenHBand="0" w:firstRowFirstColumn="0" w:firstRowLastColumn="0" w:lastRowFirstColumn="0" w:lastRowLastColumn="0"/>
-            <w:tcW w:w="2830" w:type="dxa"/>
-          </w:tcPr>
-          <w:p>
-            <w:pPr>
-              <w:pStyle w:val="ContentsHeading"/>
-              <w:rPr>
-                <w:sz w:val="22"/>
-                <w:szCs w:val="22"/>
-              </w:rPr>
-            </w:pPr>
-            <w:r>
-              <w:rPr>
-                <w:sz w:val="22"/>
-                <w:szCs w:val="22"/>
-              </w:rPr>
-              <w:t>FLOW OF EVENTS</w:t>
-            </w:r>
-          </w:p>
-        </w:tc>
-        <w:tc>
-          <w:tcPr>
-            <w:tcW w:w="6798" w:type="dxa"/>
-          </w:tcPr>
-          <w:p>
-            <w:pPr>
-              <w:pStyle w:val="ContentsHeading"/>
-              <w:jc w:val="both"/>
-              <w:cnfStyle w:val="000000100000" w:firstRow="0" w:lastRow="0" w:firstColumn="0" w:lastColumn="0" w:oddVBand="0" w:evenVBand="0" w:oddHBand="1" w:evenHBand="0" w:firstRowFirstColumn="0" w:firstRowLastColumn="0" w:lastRowFirstColumn="0" w:lastRowLastColumn="0"/>
-              <w:rPr>
-                <w:b w:val="0"/>
-                <w:sz w:val="22"/>
-                <w:szCs w:val="22"/>
-              </w:rPr>
-            </w:pPr>
-            <w:r>
-              <w:rPr>
-                <w:b w:val="0"/>
-                <w:sz w:val="22"/>
-                <w:szCs w:val="22"/>
-              </w:rPr>
-              <w:t xml:space="preserve">Inserisce </w:t>
-            </w:r>
-            <w:bookmarkStart w:id="8" w:name="_GoBack"/>
-            <w:bookmarkEnd w:id="8"/>
-            <w:r>
-              <w:rPr>
-                <w:b w:val="0"/>
-                <w:sz w:val="22"/>
-                <w:szCs w:val="22"/>
-              </w:rPr>
-              <w:t xml:space="preserve">nell’url </w:t>
-            </w:r>
-            <w:r>
-              <w:rPr>
-                <w:rFonts w:ascii="Consolas" w:hAnsi="Consolas" w:cs="Consolas"/>
-                <w:color w:val="000000" w:themeColor="text1"/>
-                <w:sz w:val="20"/>
-                <w:szCs w:val="20"/>
-              </w:rPr>
-              <w:t>http://localhost:8080/ProgettoIS/AggiungiCartaControl.jsp"</w:t>
-            </w:r>
-          </w:p>
-        </w:tc>
-      </w:tr>
-      <w:tr>
-        <w:tc>
-          <w:tcPr>
-            <w:cnfStyle w:val="001000000000" w:firstRow="0" w:lastRow="0" w:firstColumn="1" w:lastColumn="0" w:oddVBand="0" w:evenVBand="0" w:oddHBand="0" w:evenHBand="0" w:firstRowFirstColumn="0" w:firstRowLastColumn="0" w:lastRowFirstColumn="0" w:lastRowLastColumn="0"/>
-            <w:tcW w:w="2830" w:type="dxa"/>
-          </w:tcPr>
-          <w:p>
-            <w:pPr>
-              <w:pStyle w:val="ContentsHeading"/>
-              <w:rPr>
-                <w:sz w:val="22"/>
-                <w:szCs w:val="22"/>
-              </w:rPr>
-            </w:pPr>
-            <w:r>
-              <w:rPr>
-                <w:sz w:val="22"/>
-                <w:szCs w:val="22"/>
-              </w:rPr>
-              <w:t>ORACLE</w:t>
-            </w:r>
-          </w:p>
-        </w:tc>
-        <w:tc>
-          <w:tcPr>
-            <w:tcW w:w="6798" w:type="dxa"/>
-          </w:tcPr>
-          <w:p>
-            <w:pPr>
-              <w:pStyle w:val="ContentsHeading"/>
-              <w:cnfStyle w:val="000000000000" w:firstRow="0" w:lastRow="0" w:firstColumn="0" w:lastColumn="0" w:oddVBand="0" w:evenVBand="0" w:oddHBand="0" w:evenHBand="0" w:firstRowFirstColumn="0" w:firstRowLastColumn="0" w:lastRowFirstColumn="0" w:lastRowLastColumn="0"/>
-              <w:rPr>
-                <w:b w:val="0"/>
-                <w:sz w:val="22"/>
-                <w:szCs w:val="22"/>
-              </w:rPr>
-            </w:pPr>
-            <w:r>
-              <w:rPr>
-                <w:b w:val="0"/>
-                <w:sz w:val="22"/>
-                <w:szCs w:val="22"/>
-              </w:rPr>
-              <w:t xml:space="preserve">Il sistema segnala l’errore </w:t>
-            </w:r>
-            <w:r>
-              <w:rPr>
-                <w:b w:val="0"/>
-                <w:sz w:val="22"/>
-                <w:szCs w:val="22"/>
-              </w:rPr>
-              <w:t>in quanto il cliente non è loggato al sistema</w:t>
+              <w:t>Il sistema segnala l’errore nell’inserimento dei dati della carta per mancati compilazione dei campi restanti</w:t>
             </w:r>
           </w:p>
         </w:tc>
@@ -7833,7 +6659,6 @@
       </w:pPr>
       <w:bookmarkStart w:id="9" w:name="_Toc504210530"/>
       <w:r>
-        <w:lastRenderedPageBreak/>
         <w:t>TC_2.1.2</w:t>
       </w:r>
       <w:bookmarkEnd w:id="9"/>
@@ -7900,15 +6725,7 @@
                 <w:sz w:val="22"/>
                 <w:szCs w:val="22"/>
               </w:rPr>
-              <w:t>3.</w:t>
-            </w:r>
-            <w:r>
-              <w:rPr>
-                <w:b/>
-                <w:sz w:val="22"/>
-                <w:szCs w:val="22"/>
-              </w:rPr>
-              <w:t>1.2</w:t>
+              <w:t>2.1.2</w:t>
             </w:r>
           </w:p>
         </w:tc>
@@ -7953,6 +6770,7 @@
                 <w:szCs w:val="22"/>
               </w:rPr>
             </w:pPr>
+            <w:proofErr w:type="spellStart"/>
             <w:r>
               <w:rPr>
                 <w:b w:val="0"/>
@@ -7961,6 +6779,7 @@
               </w:rPr>
               <w:t>aggiungiCarta.jsp</w:t>
             </w:r>
+            <w:proofErr w:type="spellEnd"/>
           </w:p>
         </w:tc>
       </w:tr>
@@ -8001,6 +6820,7 @@
                 <w:szCs w:val="22"/>
               </w:rPr>
             </w:pPr>
+            <w:proofErr w:type="spellStart"/>
             <w:r>
               <w:rPr>
                 <w:b w:val="0"/>
@@ -8009,6 +6829,7 @@
               </w:rPr>
               <w:t>AggiungiCartaControl</w:t>
             </w:r>
+            <w:proofErr w:type="spellEnd"/>
           </w:p>
         </w:tc>
       </w:tr>
@@ -8052,6 +6873,7 @@
                 <w:szCs w:val="22"/>
               </w:rPr>
             </w:pPr>
+            <w:proofErr w:type="spellStart"/>
             <w:r>
               <w:rPr>
                 <w:b w:val="0"/>
@@ -8060,6 +6882,7 @@
               </w:rPr>
               <w:t>db</w:t>
             </w:r>
+            <w:proofErr w:type="spellEnd"/>
           </w:p>
         </w:tc>
       </w:tr>
@@ -8176,13 +6999,23 @@
               </w:rPr>
               <w:t xml:space="preserve">nserisce il </w:t>
             </w:r>
-            <w:r>
-              <w:rPr>
-                <w:b w:val="0"/>
-                <w:sz w:val="22"/>
-                <w:szCs w:val="22"/>
-              </w:rPr>
-              <w:t>numeroCarta=”</w:t>
+            <w:proofErr w:type="spellStart"/>
+            <w:r>
+              <w:rPr>
+                <w:b w:val="0"/>
+                <w:sz w:val="22"/>
+                <w:szCs w:val="22"/>
+              </w:rPr>
+              <w:t>numeroCarta</w:t>
+            </w:r>
+            <w:proofErr w:type="spellEnd"/>
+            <w:r>
+              <w:rPr>
+                <w:b w:val="0"/>
+                <w:sz w:val="22"/>
+                <w:szCs w:val="22"/>
+              </w:rPr>
+              <w:t>=”</w:t>
             </w:r>
             <w:r>
               <w:rPr>
@@ -8198,7 +7031,35 @@
                 <w:sz w:val="22"/>
                 <w:szCs w:val="22"/>
               </w:rPr>
-              <w:t>”, il NomeProprietario  =””</w:t>
+              <w:t xml:space="preserve">”, il </w:t>
+            </w:r>
+            <w:proofErr w:type="spellStart"/>
+            <w:proofErr w:type="gramStart"/>
+            <w:r>
+              <w:rPr>
+                <w:b w:val="0"/>
+                <w:sz w:val="22"/>
+                <w:szCs w:val="22"/>
+              </w:rPr>
+              <w:t>NomeProprietario</w:t>
+            </w:r>
+            <w:proofErr w:type="spellEnd"/>
+            <w:r>
+              <w:rPr>
+                <w:b w:val="0"/>
+                <w:sz w:val="22"/>
+                <w:szCs w:val="22"/>
+              </w:rPr>
+              <w:t xml:space="preserve">  =</w:t>
+            </w:r>
+            <w:proofErr w:type="gramEnd"/>
+            <w:r>
+              <w:rPr>
+                <w:b w:val="0"/>
+                <w:sz w:val="22"/>
+                <w:szCs w:val="22"/>
+              </w:rPr>
+              <w:t>””</w:t>
             </w:r>
             <w:r>
               <w:rPr>
@@ -8214,8 +7075,27 @@
                 <w:sz w:val="22"/>
                 <w:szCs w:val="22"/>
               </w:rPr>
-              <w:t>e il CVcode=”</w:t>
-            </w:r>
+              <w:t xml:space="preserve">e il </w:t>
+            </w:r>
+            <w:proofErr w:type="spellStart"/>
+            <w:r>
+              <w:rPr>
+                <w:b w:val="0"/>
+                <w:sz w:val="22"/>
+                <w:szCs w:val="22"/>
+              </w:rPr>
+              <w:t>CVcode</w:t>
+            </w:r>
+            <w:proofErr w:type="spellEnd"/>
+            <w:r>
+              <w:rPr>
+                <w:b w:val="0"/>
+                <w:sz w:val="22"/>
+                <w:szCs w:val="22"/>
+              </w:rPr>
+              <w:t>=”</w:t>
+            </w:r>
+            <w:proofErr w:type="spellStart"/>
             <w:r>
               <w:rPr>
                 <w:b w:val="0"/>
@@ -8224,6 +7104,7 @@
               </w:rPr>
               <w:t>dasd</w:t>
             </w:r>
+            <w:proofErr w:type="spellEnd"/>
             <w:r>
               <w:rPr>
                 <w:b w:val="0"/>
@@ -8300,6 +7181,78 @@
         </w:tc>
       </w:tr>
     </w:tbl>
+    <w:p>
+      <w:pPr>
+        <w:pStyle w:val="Paragrafoelenco"/>
+        <w:ind w:left="1788"/>
+        <w:rPr>
+          <w:rFonts w:ascii="Arial" w:hAnsi="Arial"/>
+          <w:b/>
+          <w:sz w:val="32"/>
+          <w:szCs w:val="32"/>
+        </w:rPr>
+      </w:pPr>
+    </w:p>
+    <w:p>
+      <w:pPr>
+        <w:pStyle w:val="Paragrafoelenco"/>
+        <w:ind w:left="1788"/>
+        <w:rPr>
+          <w:rFonts w:ascii="Arial" w:hAnsi="Arial"/>
+          <w:b/>
+          <w:sz w:val="32"/>
+          <w:szCs w:val="32"/>
+        </w:rPr>
+      </w:pPr>
+    </w:p>
+    <w:p>
+      <w:pPr>
+        <w:pStyle w:val="Paragrafoelenco"/>
+        <w:ind w:left="1788"/>
+        <w:rPr>
+          <w:rFonts w:ascii="Arial" w:hAnsi="Arial"/>
+          <w:b/>
+          <w:sz w:val="32"/>
+          <w:szCs w:val="32"/>
+        </w:rPr>
+      </w:pPr>
+    </w:p>
+    <w:p>
+      <w:pPr>
+        <w:pStyle w:val="Paragrafoelenco"/>
+        <w:ind w:left="1788"/>
+        <w:rPr>
+          <w:rFonts w:ascii="Arial" w:hAnsi="Arial"/>
+          <w:b/>
+          <w:sz w:val="32"/>
+          <w:szCs w:val="32"/>
+        </w:rPr>
+      </w:pPr>
+    </w:p>
+    <w:p>
+      <w:pPr>
+        <w:pStyle w:val="Paragrafoelenco"/>
+        <w:ind w:left="1788"/>
+        <w:rPr>
+          <w:rFonts w:ascii="Arial" w:hAnsi="Arial"/>
+          <w:b/>
+          <w:sz w:val="32"/>
+          <w:szCs w:val="32"/>
+        </w:rPr>
+      </w:pPr>
+    </w:p>
+    <w:p>
+      <w:pPr>
+        <w:pStyle w:val="Paragrafoelenco"/>
+        <w:ind w:left="1788"/>
+        <w:rPr>
+          <w:rFonts w:ascii="Arial" w:hAnsi="Arial"/>
+          <w:b/>
+          <w:sz w:val="32"/>
+          <w:szCs w:val="32"/>
+        </w:rPr>
+      </w:pPr>
+    </w:p>
     <w:p>
       <w:pPr>
         <w:pStyle w:val="Paragrafoelenco"/>
@@ -8389,15 +7342,7 @@
                 <w:sz w:val="22"/>
                 <w:szCs w:val="22"/>
               </w:rPr>
-              <w:t>3</w:t>
-            </w:r>
-            <w:r>
-              <w:rPr>
-                <w:b/>
-                <w:sz w:val="22"/>
-                <w:szCs w:val="22"/>
-              </w:rPr>
-              <w:t>.1.3</w:t>
+              <w:t>2.1.3</w:t>
             </w:r>
           </w:p>
         </w:tc>
@@ -8442,6 +7387,7 @@
                 <w:szCs w:val="22"/>
               </w:rPr>
             </w:pPr>
+            <w:proofErr w:type="spellStart"/>
             <w:r>
               <w:rPr>
                 <w:b w:val="0"/>
@@ -8450,6 +7396,7 @@
               </w:rPr>
               <w:t>aggiungiCarta.jsp</w:t>
             </w:r>
+            <w:proofErr w:type="spellEnd"/>
           </w:p>
         </w:tc>
       </w:tr>
@@ -8490,6 +7437,7 @@
                 <w:szCs w:val="22"/>
               </w:rPr>
             </w:pPr>
+            <w:proofErr w:type="spellStart"/>
             <w:r>
               <w:rPr>
                 <w:b w:val="0"/>
@@ -8498,6 +7446,7 @@
               </w:rPr>
               <w:t>AggiungiCartaControl</w:t>
             </w:r>
+            <w:proofErr w:type="spellEnd"/>
           </w:p>
         </w:tc>
       </w:tr>
@@ -8541,6 +7490,7 @@
                 <w:szCs w:val="22"/>
               </w:rPr>
             </w:pPr>
+            <w:proofErr w:type="spellStart"/>
             <w:r>
               <w:rPr>
                 <w:b w:val="0"/>
@@ -8549,6 +7499,7 @@
               </w:rPr>
               <w:t>db</w:t>
             </w:r>
+            <w:proofErr w:type="spellEnd"/>
           </w:p>
         </w:tc>
       </w:tr>
@@ -8665,13 +7616,51 @@
               </w:rPr>
               <w:t xml:space="preserve">nserisce il </w:t>
             </w:r>
-            <w:r>
-              <w:rPr>
-                <w:b w:val="0"/>
-                <w:sz w:val="22"/>
-                <w:szCs w:val="22"/>
-              </w:rPr>
-              <w:t>numeroCarta=”4025987475987475”, il NomeProprietario  =””</w:t>
+            <w:proofErr w:type="spellStart"/>
+            <w:r>
+              <w:rPr>
+                <w:b w:val="0"/>
+                <w:sz w:val="22"/>
+                <w:szCs w:val="22"/>
+              </w:rPr>
+              <w:t>numeroCarta</w:t>
+            </w:r>
+            <w:proofErr w:type="spellEnd"/>
+            <w:r>
+              <w:rPr>
+                <w:b w:val="0"/>
+                <w:sz w:val="22"/>
+                <w:szCs w:val="22"/>
+              </w:rPr>
+              <w:t xml:space="preserve">=”4025987475987475”, il </w:t>
+            </w:r>
+            <w:proofErr w:type="spellStart"/>
+            <w:proofErr w:type="gramStart"/>
+            <w:r>
+              <w:rPr>
+                <w:b w:val="0"/>
+                <w:sz w:val="22"/>
+                <w:szCs w:val="22"/>
+              </w:rPr>
+              <w:t>NomeProprietario</w:t>
+            </w:r>
+            <w:proofErr w:type="spellEnd"/>
+            <w:r>
+              <w:rPr>
+                <w:b w:val="0"/>
+                <w:sz w:val="22"/>
+                <w:szCs w:val="22"/>
+              </w:rPr>
+              <w:t xml:space="preserve">  =</w:t>
+            </w:r>
+            <w:proofErr w:type="gramEnd"/>
+            <w:r>
+              <w:rPr>
+                <w:b w:val="0"/>
+                <w:sz w:val="22"/>
+                <w:szCs w:val="22"/>
+              </w:rPr>
+              <w:t>””</w:t>
             </w:r>
             <w:r>
               <w:rPr>
@@ -8687,7 +7676,25 @@
                 <w:sz w:val="22"/>
                 <w:szCs w:val="22"/>
               </w:rPr>
-              <w:t xml:space="preserve"> e il CVcode=”</w:t>
+              <w:t xml:space="preserve"> e il </w:t>
+            </w:r>
+            <w:proofErr w:type="spellStart"/>
+            <w:r>
+              <w:rPr>
+                <w:b w:val="0"/>
+                <w:sz w:val="22"/>
+                <w:szCs w:val="22"/>
+              </w:rPr>
+              <w:t>CVcode</w:t>
+            </w:r>
+            <w:proofErr w:type="spellEnd"/>
+            <w:r>
+              <w:rPr>
+                <w:b w:val="0"/>
+                <w:sz w:val="22"/>
+                <w:szCs w:val="22"/>
+              </w:rPr>
+              <w:t>=”</w:t>
             </w:r>
             <w:r>
               <w:rPr>
@@ -8789,7 +7796,6 @@
       </w:pPr>
       <w:bookmarkStart w:id="11" w:name="_Toc504210532"/>
       <w:r>
-        <w:lastRenderedPageBreak/>
         <w:t>TC_2.1.4</w:t>
       </w:r>
       <w:bookmarkEnd w:id="11"/>
@@ -8838,7 +7844,6 @@
               <w:pStyle w:val="ContentsHeading"/>
               <w:cnfStyle w:val="100000000000" w:firstRow="1" w:lastRow="0" w:firstColumn="0" w:lastColumn="0" w:oddVBand="0" w:evenVBand="0" w:oddHBand="0" w:evenHBand="0" w:firstRowFirstColumn="0" w:firstRowLastColumn="0" w:lastRowFirstColumn="0" w:lastRowLastColumn="0"/>
               <w:rPr>
-                <w:bCs/>
                 <w:sz w:val="22"/>
                 <w:szCs w:val="22"/>
               </w:rPr>
@@ -8857,15 +7862,7 @@
                 <w:sz w:val="22"/>
                 <w:szCs w:val="22"/>
               </w:rPr>
-              <w:t>3</w:t>
-            </w:r>
-            <w:r>
-              <w:rPr>
-                <w:b/>
-                <w:sz w:val="22"/>
-                <w:szCs w:val="22"/>
-              </w:rPr>
-              <w:t>.1.4</w:t>
+              <w:t>2.1.4</w:t>
             </w:r>
           </w:p>
         </w:tc>
@@ -8910,6 +7907,7 @@
                 <w:szCs w:val="22"/>
               </w:rPr>
             </w:pPr>
+            <w:proofErr w:type="spellStart"/>
             <w:r>
               <w:rPr>
                 <w:b w:val="0"/>
@@ -8918,6 +7916,7 @@
               </w:rPr>
               <w:t>aggiungiCarta.jsp</w:t>
             </w:r>
+            <w:proofErr w:type="spellEnd"/>
           </w:p>
         </w:tc>
       </w:tr>
@@ -8958,6 +7957,7 @@
                 <w:szCs w:val="22"/>
               </w:rPr>
             </w:pPr>
+            <w:proofErr w:type="spellStart"/>
             <w:r>
               <w:rPr>
                 <w:b w:val="0"/>
@@ -8966,6 +7966,7 @@
               </w:rPr>
               <w:t>AggiungiCartaControl</w:t>
             </w:r>
+            <w:proofErr w:type="spellEnd"/>
           </w:p>
         </w:tc>
       </w:tr>
@@ -9009,6 +8010,7 @@
                 <w:szCs w:val="22"/>
               </w:rPr>
             </w:pPr>
+            <w:proofErr w:type="spellStart"/>
             <w:r>
               <w:rPr>
                 <w:b w:val="0"/>
@@ -9017,6 +8019,7 @@
               </w:rPr>
               <w:t>db</w:t>
             </w:r>
+            <w:proofErr w:type="spellEnd"/>
           </w:p>
         </w:tc>
       </w:tr>
@@ -9133,13 +8136,69 @@
               </w:rPr>
               <w:t xml:space="preserve">nserisce il </w:t>
             </w:r>
-            <w:r>
-              <w:rPr>
-                <w:b w:val="0"/>
-                <w:sz w:val="22"/>
-                <w:szCs w:val="22"/>
-              </w:rPr>
-              <w:t>numeroCarta=”4025987475987475”, il NomeProprietario  =”Antonio Spera”  e il CVcode=”123”</w:t>
+            <w:proofErr w:type="spellStart"/>
+            <w:r>
+              <w:rPr>
+                <w:b w:val="0"/>
+                <w:sz w:val="22"/>
+                <w:szCs w:val="22"/>
+              </w:rPr>
+              <w:t>numeroCarta</w:t>
+            </w:r>
+            <w:proofErr w:type="spellEnd"/>
+            <w:r>
+              <w:rPr>
+                <w:b w:val="0"/>
+                <w:sz w:val="22"/>
+                <w:szCs w:val="22"/>
+              </w:rPr>
+              <w:t xml:space="preserve">=”4025987475987475”, il </w:t>
+            </w:r>
+            <w:proofErr w:type="spellStart"/>
+            <w:proofErr w:type="gramStart"/>
+            <w:r>
+              <w:rPr>
+                <w:b w:val="0"/>
+                <w:sz w:val="22"/>
+                <w:szCs w:val="22"/>
+              </w:rPr>
+              <w:t>NomeProprietario</w:t>
+            </w:r>
+            <w:proofErr w:type="spellEnd"/>
+            <w:r>
+              <w:rPr>
+                <w:b w:val="0"/>
+                <w:sz w:val="22"/>
+                <w:szCs w:val="22"/>
+              </w:rPr>
+              <w:t xml:space="preserve">  =</w:t>
+            </w:r>
+            <w:proofErr w:type="gramEnd"/>
+            <w:r>
+              <w:rPr>
+                <w:b w:val="0"/>
+                <w:sz w:val="22"/>
+                <w:szCs w:val="22"/>
+              </w:rPr>
+              <w:t xml:space="preserve">”Antonio Spera”  e il </w:t>
+            </w:r>
+            <w:proofErr w:type="spellStart"/>
+            <w:r>
+              <w:rPr>
+                <w:b w:val="0"/>
+                <w:sz w:val="22"/>
+                <w:szCs w:val="22"/>
+              </w:rPr>
+              <w:t>CVcode</w:t>
+            </w:r>
+            <w:proofErr w:type="spellEnd"/>
+            <w:r>
+              <w:rPr>
+                <w:b w:val="0"/>
+                <w:sz w:val="22"/>
+                <w:szCs w:val="22"/>
+              </w:rPr>
+              <w:t>=”123”</w:t>
             </w:r>
           </w:p>
         </w:tc>
@@ -9216,13 +8275,16 @@
         <w:pStyle w:val="Titolo1"/>
       </w:pPr>
       <w:bookmarkStart w:id="12" w:name="_Toc504210533"/>
+      <w:proofErr w:type="spellStart"/>
       <w:r>
+        <w:lastRenderedPageBreak/>
         <w:t>TC_</w:t>
       </w:r>
       <w:r>
         <w:t>InserisciNuovoIndirizzo</w:t>
       </w:r>
       <w:bookmarkEnd w:id="12"/>
+      <w:proofErr w:type="spellEnd"/>
     </w:p>
     <w:p>
       <w:pPr>
@@ -9246,7 +8308,6 @@
       </w:pPr>
       <w:bookmarkStart w:id="13" w:name="_Toc504210534"/>
       <w:r>
-        <w:lastRenderedPageBreak/>
         <w:t>TC_3.1.1</w:t>
       </w:r>
       <w:bookmarkEnd w:id="13"/>
@@ -9358,6 +8419,7 @@
                 <w:szCs w:val="22"/>
               </w:rPr>
             </w:pPr>
+            <w:proofErr w:type="spellStart"/>
             <w:r>
               <w:rPr>
                 <w:b w:val="0"/>
@@ -9366,6 +8428,7 @@
               </w:rPr>
               <w:t>aggiungiIndirizzo.jsp</w:t>
             </w:r>
+            <w:proofErr w:type="spellEnd"/>
           </w:p>
         </w:tc>
       </w:tr>
@@ -9406,6 +8469,7 @@
                 <w:szCs w:val="22"/>
               </w:rPr>
             </w:pPr>
+            <w:proofErr w:type="spellStart"/>
             <w:r>
               <w:rPr>
                 <w:b w:val="0"/>
@@ -9414,6 +8478,7 @@
               </w:rPr>
               <w:t>AggIndirizzoControl</w:t>
             </w:r>
+            <w:proofErr w:type="spellEnd"/>
           </w:p>
         </w:tc>
       </w:tr>
@@ -9457,6 +8522,7 @@
                 <w:szCs w:val="22"/>
               </w:rPr>
             </w:pPr>
+            <w:proofErr w:type="spellStart"/>
             <w:r>
               <w:rPr>
                 <w:b w:val="0"/>
@@ -9465,6 +8531,7 @@
               </w:rPr>
               <w:t>db</w:t>
             </w:r>
+            <w:proofErr w:type="spellEnd"/>
           </w:p>
         </w:tc>
       </w:tr>
@@ -9778,6 +8845,7 @@
                 <w:szCs w:val="22"/>
               </w:rPr>
             </w:pPr>
+            <w:proofErr w:type="spellStart"/>
             <w:r>
               <w:rPr>
                 <w:b w:val="0"/>
@@ -9786,6 +8854,7 @@
               </w:rPr>
               <w:t>aggiungiIndirizzo.jsp</w:t>
             </w:r>
+            <w:proofErr w:type="spellEnd"/>
           </w:p>
         </w:tc>
       </w:tr>
@@ -9826,6 +8895,7 @@
                 <w:szCs w:val="22"/>
               </w:rPr>
             </w:pPr>
+            <w:proofErr w:type="spellStart"/>
             <w:r>
               <w:rPr>
                 <w:b w:val="0"/>
@@ -9834,6 +8904,7 @@
               </w:rPr>
               <w:t>AggIndirizzoControl</w:t>
             </w:r>
+            <w:proofErr w:type="spellEnd"/>
           </w:p>
         </w:tc>
       </w:tr>
@@ -9877,6 +8948,7 @@
                 <w:szCs w:val="22"/>
               </w:rPr>
             </w:pPr>
+            <w:proofErr w:type="spellStart"/>
             <w:r>
               <w:rPr>
                 <w:b w:val="0"/>
@@ -9885,6 +8957,7 @@
               </w:rPr>
               <w:t>db</w:t>
             </w:r>
+            <w:proofErr w:type="spellEnd"/>
           </w:p>
         </w:tc>
       </w:tr>
@@ -10119,8 +9192,18 @@
                 <w:sz w:val="22"/>
                 <w:szCs w:val="22"/>
               </w:rPr>
-              <w:t xml:space="preserve"> erraro</w:t>
-            </w:r>
+              <w:t xml:space="preserve"> </w:t>
+            </w:r>
+            <w:proofErr w:type="spellStart"/>
+            <w:r>
+              <w:rPr>
+                <w:b w:val="0"/>
+                <w:sz w:val="22"/>
+                <w:szCs w:val="22"/>
+              </w:rPr>
+              <w:t>erraro</w:t>
+            </w:r>
+            <w:proofErr w:type="spellEnd"/>
             <w:r>
               <w:rPr>
                 <w:b w:val="0"/>
@@ -10289,6 +9372,7 @@
                 <w:szCs w:val="22"/>
               </w:rPr>
             </w:pPr>
+            <w:proofErr w:type="spellStart"/>
             <w:r>
               <w:rPr>
                 <w:b w:val="0"/>
@@ -10297,6 +9381,7 @@
               </w:rPr>
               <w:t>aggiungiIndirizzo.jsp</w:t>
             </w:r>
+            <w:proofErr w:type="spellEnd"/>
           </w:p>
         </w:tc>
       </w:tr>
@@ -10337,6 +9422,7 @@
                 <w:szCs w:val="22"/>
               </w:rPr>
             </w:pPr>
+            <w:proofErr w:type="spellStart"/>
             <w:r>
               <w:rPr>
                 <w:b w:val="0"/>
@@ -10345,6 +9431,7 @@
               </w:rPr>
               <w:t>AggIndirizzoControl</w:t>
             </w:r>
+            <w:proofErr w:type="spellEnd"/>
           </w:p>
         </w:tc>
       </w:tr>
@@ -10388,6 +9475,7 @@
                 <w:szCs w:val="22"/>
               </w:rPr>
             </w:pPr>
+            <w:proofErr w:type="spellStart"/>
             <w:r>
               <w:rPr>
                 <w:b w:val="0"/>
@@ -10396,6 +9484,7 @@
               </w:rPr>
               <w:t>db</w:t>
             </w:r>
+            <w:proofErr w:type="spellEnd"/>
           </w:p>
         </w:tc>
       </w:tr>
@@ -10542,8 +9631,18 @@
                 <w:sz w:val="22"/>
                 <w:szCs w:val="22"/>
               </w:rPr>
-              <w:t>”, la via = “giovanni</w:t>
-            </w:r>
+              <w:t>”, la via = “</w:t>
+            </w:r>
+            <w:proofErr w:type="spellStart"/>
+            <w:r>
+              <w:rPr>
+                <w:b w:val="0"/>
+                <w:sz w:val="22"/>
+                <w:szCs w:val="22"/>
+              </w:rPr>
+              <w:t>giovanni</w:t>
+            </w:r>
+            <w:proofErr w:type="spellEnd"/>
             <w:r>
               <w:rPr>
                 <w:b w:val="0"/>
@@ -10654,7 +9753,25 @@
                 <w:sz w:val="22"/>
                 <w:szCs w:val="22"/>
               </w:rPr>
-              <w:t xml:space="preserve"> erraro e segnala la mancata compilazione dei restanti campi</w:t>
+              <w:t xml:space="preserve"> </w:t>
+            </w:r>
+            <w:proofErr w:type="spellStart"/>
+            <w:r>
+              <w:rPr>
+                <w:b w:val="0"/>
+                <w:sz w:val="22"/>
+                <w:szCs w:val="22"/>
+              </w:rPr>
+              <w:t>erraro</w:t>
+            </w:r>
+            <w:proofErr w:type="spellEnd"/>
+            <w:r>
+              <w:rPr>
+                <w:b w:val="0"/>
+                <w:sz w:val="22"/>
+                <w:szCs w:val="22"/>
+              </w:rPr>
+              <w:t xml:space="preserve"> e segnala la mancata compilazione dei restanti campi</w:t>
             </w:r>
           </w:p>
         </w:tc>
@@ -10796,6 +9913,7 @@
                 <w:szCs w:val="22"/>
               </w:rPr>
             </w:pPr>
+            <w:proofErr w:type="spellStart"/>
             <w:r>
               <w:rPr>
                 <w:b w:val="0"/>
@@ -10804,6 +9922,7 @@
               </w:rPr>
               <w:t>aggiungiIndirizzo.jsp</w:t>
             </w:r>
+            <w:proofErr w:type="spellEnd"/>
           </w:p>
         </w:tc>
       </w:tr>
@@ -10844,6 +9963,7 @@
                 <w:szCs w:val="22"/>
               </w:rPr>
             </w:pPr>
+            <w:proofErr w:type="spellStart"/>
             <w:r>
               <w:rPr>
                 <w:b w:val="0"/>
@@ -10852,6 +9972,7 @@
               </w:rPr>
               <w:t>AggIndirizzoControl</w:t>
             </w:r>
+            <w:proofErr w:type="spellEnd"/>
           </w:p>
         </w:tc>
       </w:tr>
@@ -10895,6 +10016,7 @@
                 <w:szCs w:val="22"/>
               </w:rPr>
             </w:pPr>
+            <w:proofErr w:type="spellStart"/>
             <w:r>
               <w:rPr>
                 <w:b w:val="0"/>
@@ -10903,6 +10025,7 @@
               </w:rPr>
               <w:t>db</w:t>
             </w:r>
+            <w:proofErr w:type="spellEnd"/>
           </w:p>
         </w:tc>
       </w:tr>
@@ -11049,7 +10172,25 @@
                 <w:sz w:val="22"/>
                 <w:szCs w:val="22"/>
               </w:rPr>
-              <w:t>”, la via = “giovanni battaglia”</w:t>
+              <w:t>”, la via = “</w:t>
+            </w:r>
+            <w:proofErr w:type="spellStart"/>
+            <w:r>
+              <w:rPr>
+                <w:b w:val="0"/>
+                <w:sz w:val="22"/>
+                <w:szCs w:val="22"/>
+              </w:rPr>
+              <w:t>giovanni</w:t>
+            </w:r>
+            <w:proofErr w:type="spellEnd"/>
+            <w:r>
+              <w:rPr>
+                <w:b w:val="0"/>
+                <w:sz w:val="22"/>
+                <w:szCs w:val="22"/>
+              </w:rPr>
+              <w:t xml:space="preserve"> battaglia”</w:t>
             </w:r>
             <w:r>
               <w:rPr>
@@ -11145,7 +10286,25 @@
                 <w:sz w:val="22"/>
                 <w:szCs w:val="22"/>
               </w:rPr>
-              <w:t>l’inserimento del nuovo indirizzo e mostra a video il campo città erraro e segnala la mancata compilazione dei restanti campi</w:t>
+              <w:t xml:space="preserve">l’inserimento del nuovo indirizzo e mostra a video il campo città </w:t>
+            </w:r>
+            <w:proofErr w:type="spellStart"/>
+            <w:r>
+              <w:rPr>
+                <w:b w:val="0"/>
+                <w:sz w:val="22"/>
+                <w:szCs w:val="22"/>
+              </w:rPr>
+              <w:t>erraro</w:t>
+            </w:r>
+            <w:proofErr w:type="spellEnd"/>
+            <w:r>
+              <w:rPr>
+                <w:b w:val="0"/>
+                <w:sz w:val="22"/>
+                <w:szCs w:val="22"/>
+              </w:rPr>
+              <w:t xml:space="preserve"> e segnala la mancata compilazione dei restanti campi</w:t>
             </w:r>
           </w:p>
         </w:tc>
@@ -11339,6 +10498,7 @@
                 <w:szCs w:val="22"/>
               </w:rPr>
             </w:pPr>
+            <w:proofErr w:type="spellStart"/>
             <w:r>
               <w:rPr>
                 <w:b w:val="0"/>
@@ -11347,6 +10507,7 @@
               </w:rPr>
               <w:t>aggiungiIndirizzo.jsp</w:t>
             </w:r>
+            <w:proofErr w:type="spellEnd"/>
           </w:p>
         </w:tc>
       </w:tr>
@@ -11387,6 +10548,7 @@
                 <w:szCs w:val="22"/>
               </w:rPr>
             </w:pPr>
+            <w:proofErr w:type="spellStart"/>
             <w:r>
               <w:rPr>
                 <w:b w:val="0"/>
@@ -11395,6 +10557,7 @@
               </w:rPr>
               <w:t>AggIndirizzoControl</w:t>
             </w:r>
+            <w:proofErr w:type="spellEnd"/>
           </w:p>
         </w:tc>
       </w:tr>
@@ -11438,6 +10601,7 @@
                 <w:szCs w:val="22"/>
               </w:rPr>
             </w:pPr>
+            <w:proofErr w:type="spellStart"/>
             <w:r>
               <w:rPr>
                 <w:b w:val="0"/>
@@ -11446,6 +10610,7 @@
               </w:rPr>
               <w:t>db</w:t>
             </w:r>
+            <w:proofErr w:type="spellEnd"/>
           </w:p>
         </w:tc>
       </w:tr>
@@ -11592,7 +10757,25 @@
                 <w:sz w:val="22"/>
                 <w:szCs w:val="22"/>
               </w:rPr>
-              <w:t>”, la via = “giovanni battaglia”</w:t>
+              <w:t>”, la via = “</w:t>
+            </w:r>
+            <w:proofErr w:type="spellStart"/>
+            <w:r>
+              <w:rPr>
+                <w:b w:val="0"/>
+                <w:sz w:val="22"/>
+                <w:szCs w:val="22"/>
+              </w:rPr>
+              <w:t>giovanni</w:t>
+            </w:r>
+            <w:proofErr w:type="spellEnd"/>
+            <w:r>
+              <w:rPr>
+                <w:b w:val="0"/>
+                <w:sz w:val="22"/>
+                <w:szCs w:val="22"/>
+              </w:rPr>
+              <w:t xml:space="preserve"> battaglia”</w:t>
             </w:r>
             <w:r>
               <w:rPr>
@@ -11728,7 +10911,43 @@
                 <w:sz w:val="22"/>
                 <w:szCs w:val="22"/>
               </w:rPr>
-              <w:t>l’inserimento del nuovo indirizzo e mostra a video il campo cap erraro e segnala la mancata compilazione dei restanti campi</w:t>
+              <w:t xml:space="preserve">l’inserimento del nuovo indirizzo e mostra a video il campo </w:t>
+            </w:r>
+            <w:proofErr w:type="spellStart"/>
+            <w:r>
+              <w:rPr>
+                <w:b w:val="0"/>
+                <w:sz w:val="22"/>
+                <w:szCs w:val="22"/>
+              </w:rPr>
+              <w:t>cap</w:t>
+            </w:r>
+            <w:proofErr w:type="spellEnd"/>
+            <w:r>
+              <w:rPr>
+                <w:b w:val="0"/>
+                <w:sz w:val="22"/>
+                <w:szCs w:val="22"/>
+              </w:rPr>
+              <w:t xml:space="preserve"> </w:t>
+            </w:r>
+            <w:proofErr w:type="spellStart"/>
+            <w:r>
+              <w:rPr>
+                <w:b w:val="0"/>
+                <w:sz w:val="22"/>
+                <w:szCs w:val="22"/>
+              </w:rPr>
+              <w:t>erraro</w:t>
+            </w:r>
+            <w:proofErr w:type="spellEnd"/>
+            <w:r>
+              <w:rPr>
+                <w:b w:val="0"/>
+                <w:sz w:val="22"/>
+                <w:szCs w:val="22"/>
+              </w:rPr>
+              <w:t xml:space="preserve"> e segnala la mancata compilazione dei restanti campi</w:t>
             </w:r>
           </w:p>
         </w:tc>
@@ -11869,6 +11088,7 @@
                 <w:szCs w:val="22"/>
               </w:rPr>
             </w:pPr>
+            <w:proofErr w:type="spellStart"/>
             <w:r>
               <w:rPr>
                 <w:b w:val="0"/>
@@ -11877,6 +11097,7 @@
               </w:rPr>
               <w:t>aggiungiIndirizzo.jsp</w:t>
             </w:r>
+            <w:proofErr w:type="spellEnd"/>
           </w:p>
         </w:tc>
       </w:tr>
@@ -11917,6 +11138,7 @@
                 <w:szCs w:val="22"/>
               </w:rPr>
             </w:pPr>
+            <w:proofErr w:type="spellStart"/>
             <w:r>
               <w:rPr>
                 <w:b w:val="0"/>
@@ -11925,6 +11147,7 @@
               </w:rPr>
               <w:t>AggIndirizzoControl</w:t>
             </w:r>
+            <w:proofErr w:type="spellEnd"/>
           </w:p>
         </w:tc>
       </w:tr>
@@ -11968,6 +11191,7 @@
                 <w:szCs w:val="22"/>
               </w:rPr>
             </w:pPr>
+            <w:proofErr w:type="spellStart"/>
             <w:r>
               <w:rPr>
                 <w:b w:val="0"/>
@@ -11976,6 +11200,7 @@
               </w:rPr>
               <w:t>db</w:t>
             </w:r>
+            <w:proofErr w:type="spellEnd"/>
           </w:p>
         </w:tc>
       </w:tr>
@@ -12122,7 +11347,25 @@
                 <w:sz w:val="22"/>
                 <w:szCs w:val="22"/>
               </w:rPr>
-              <w:t>”, la via = “giovanni battaglia”</w:t>
+              <w:t>”, la via = “</w:t>
+            </w:r>
+            <w:proofErr w:type="spellStart"/>
+            <w:r>
+              <w:rPr>
+                <w:b w:val="0"/>
+                <w:sz w:val="22"/>
+                <w:szCs w:val="22"/>
+              </w:rPr>
+              <w:t>giovanni</w:t>
+            </w:r>
+            <w:proofErr w:type="spellEnd"/>
+            <w:r>
+              <w:rPr>
+                <w:b w:val="0"/>
+                <w:sz w:val="22"/>
+                <w:szCs w:val="22"/>
+              </w:rPr>
+              <w:t xml:space="preserve"> battaglia”</w:t>
             </w:r>
             <w:r>
               <w:rPr>
@@ -12178,7 +11421,25 @@
                 <w:sz w:val="22"/>
                 <w:szCs w:val="22"/>
               </w:rPr>
-              <w:t>80034”, Telefono=”sdaseq3434423”</w:t>
+              <w:t>80034”, Telefono</w:t>
+            </w:r>
+            <w:proofErr w:type="gramStart"/>
+            <w:r>
+              <w:rPr>
+                <w:b w:val="0"/>
+                <w:sz w:val="22"/>
+                <w:szCs w:val="22"/>
+              </w:rPr>
+              <w:t>=”sdaseq</w:t>
+            </w:r>
+            <w:proofErr w:type="gramEnd"/>
+            <w:r>
+              <w:rPr>
+                <w:b w:val="0"/>
+                <w:sz w:val="22"/>
+                <w:szCs w:val="22"/>
+              </w:rPr>
+              <w:t>3434423”</w:t>
             </w:r>
           </w:p>
         </w:tc>
@@ -12250,8 +11511,18 @@
                 <w:sz w:val="22"/>
                 <w:szCs w:val="22"/>
               </w:rPr>
-              <w:t>l’inserimento del nuovo indirizzo e mostra a video il campo telefono erraro</w:t>
-            </w:r>
+              <w:t xml:space="preserve">l’inserimento del nuovo indirizzo e mostra a video il campo telefono </w:t>
+            </w:r>
+            <w:proofErr w:type="spellStart"/>
+            <w:r>
+              <w:rPr>
+                <w:b w:val="0"/>
+                <w:sz w:val="22"/>
+                <w:szCs w:val="22"/>
+              </w:rPr>
+              <w:t>erraro</w:t>
+            </w:r>
+            <w:proofErr w:type="spellEnd"/>
           </w:p>
         </w:tc>
       </w:tr>
@@ -12414,6 +11685,7 @@
                 <w:szCs w:val="22"/>
               </w:rPr>
             </w:pPr>
+            <w:proofErr w:type="spellStart"/>
             <w:r>
               <w:rPr>
                 <w:b w:val="0"/>
@@ -12422,6 +11694,7 @@
               </w:rPr>
               <w:t>aggiungiIndirizzo.jsp</w:t>
             </w:r>
+            <w:proofErr w:type="spellEnd"/>
           </w:p>
         </w:tc>
       </w:tr>
@@ -12462,6 +11735,7 @@
                 <w:szCs w:val="22"/>
               </w:rPr>
             </w:pPr>
+            <w:proofErr w:type="spellStart"/>
             <w:r>
               <w:rPr>
                 <w:b w:val="0"/>
@@ -12470,6 +11744,7 @@
               </w:rPr>
               <w:t>AggIndirizzoControl</w:t>
             </w:r>
+            <w:proofErr w:type="spellEnd"/>
           </w:p>
         </w:tc>
       </w:tr>
@@ -12513,6 +11788,7 @@
                 <w:szCs w:val="22"/>
               </w:rPr>
             </w:pPr>
+            <w:proofErr w:type="spellStart"/>
             <w:r>
               <w:rPr>
                 <w:b w:val="0"/>
@@ -12521,6 +11797,7 @@
               </w:rPr>
               <w:t>db</w:t>
             </w:r>
+            <w:proofErr w:type="spellEnd"/>
           </w:p>
         </w:tc>
       </w:tr>
@@ -12667,7 +11944,25 @@
                 <w:sz w:val="22"/>
                 <w:szCs w:val="22"/>
               </w:rPr>
-              <w:t>”, la via = “giovanni battaglia”</w:t>
+              <w:t>”, la via = “</w:t>
+            </w:r>
+            <w:proofErr w:type="spellStart"/>
+            <w:r>
+              <w:rPr>
+                <w:b w:val="0"/>
+                <w:sz w:val="22"/>
+                <w:szCs w:val="22"/>
+              </w:rPr>
+              <w:t>giovanni</w:t>
+            </w:r>
+            <w:proofErr w:type="spellEnd"/>
+            <w:r>
+              <w:rPr>
+                <w:b w:val="0"/>
+                <w:sz w:val="22"/>
+                <w:szCs w:val="22"/>
+              </w:rPr>
+              <w:t xml:space="preserve"> battaglia”</w:t>
             </w:r>
             <w:r>
               <w:rPr>
@@ -13130,14 +12425,34 @@
                 <w:szCs w:val="22"/>
               </w:rPr>
             </w:pPr>
-            <w:r>
-              <w:rPr>
-                <w:b w:val="0"/>
-                <w:sz w:val="22"/>
-                <w:szCs w:val="22"/>
-              </w:rPr>
-              <w:t>Header.jsp/catalogo.jsp</w:t>
-            </w:r>
+            <w:proofErr w:type="spellStart"/>
+            <w:r>
+              <w:rPr>
+                <w:b w:val="0"/>
+                <w:sz w:val="22"/>
+                <w:szCs w:val="22"/>
+              </w:rPr>
+              <w:t>Header.jsp</w:t>
+            </w:r>
+            <w:proofErr w:type="spellEnd"/>
+            <w:r>
+              <w:rPr>
+                <w:b w:val="0"/>
+                <w:sz w:val="22"/>
+                <w:szCs w:val="22"/>
+              </w:rPr>
+              <w:t>/</w:t>
+            </w:r>
+            <w:proofErr w:type="spellStart"/>
+            <w:r>
+              <w:rPr>
+                <w:b w:val="0"/>
+                <w:sz w:val="22"/>
+                <w:szCs w:val="22"/>
+              </w:rPr>
+              <w:t>catalogo.jsp</w:t>
+            </w:r>
+            <w:proofErr w:type="spellEnd"/>
           </w:p>
         </w:tc>
       </w:tr>
@@ -13178,6 +12493,7 @@
                 <w:szCs w:val="22"/>
               </w:rPr>
             </w:pPr>
+            <w:proofErr w:type="spellStart"/>
             <w:r>
               <w:rPr>
                 <w:b w:val="0"/>
@@ -13186,6 +12502,7 @@
               </w:rPr>
               <w:t>RicercaProdottoControl</w:t>
             </w:r>
+            <w:proofErr w:type="spellEnd"/>
           </w:p>
         </w:tc>
       </w:tr>
@@ -13229,6 +12546,7 @@
                 <w:szCs w:val="22"/>
               </w:rPr>
             </w:pPr>
+            <w:proofErr w:type="spellStart"/>
             <w:r>
               <w:rPr>
                 <w:b w:val="0"/>
@@ -13237,6 +12555,7 @@
               </w:rPr>
               <w:t>db</w:t>
             </w:r>
+            <w:proofErr w:type="spellEnd"/>
           </w:p>
         </w:tc>
       </w:tr>
@@ -13539,14 +12858,34 @@
                 <w:szCs w:val="22"/>
               </w:rPr>
             </w:pPr>
-            <w:r>
-              <w:rPr>
-                <w:b w:val="0"/>
-                <w:sz w:val="22"/>
-                <w:szCs w:val="22"/>
-              </w:rPr>
-              <w:t>Header.jsp/catalogo.jsp</w:t>
-            </w:r>
+            <w:proofErr w:type="spellStart"/>
+            <w:r>
+              <w:rPr>
+                <w:b w:val="0"/>
+                <w:sz w:val="22"/>
+                <w:szCs w:val="22"/>
+              </w:rPr>
+              <w:t>Header.jsp</w:t>
+            </w:r>
+            <w:proofErr w:type="spellEnd"/>
+            <w:r>
+              <w:rPr>
+                <w:b w:val="0"/>
+                <w:sz w:val="22"/>
+                <w:szCs w:val="22"/>
+              </w:rPr>
+              <w:t>/</w:t>
+            </w:r>
+            <w:proofErr w:type="spellStart"/>
+            <w:r>
+              <w:rPr>
+                <w:b w:val="0"/>
+                <w:sz w:val="22"/>
+                <w:szCs w:val="22"/>
+              </w:rPr>
+              <w:t>catalogo.jsp</w:t>
+            </w:r>
+            <w:proofErr w:type="spellEnd"/>
           </w:p>
         </w:tc>
       </w:tr>
@@ -13587,6 +12926,7 @@
                 <w:szCs w:val="22"/>
               </w:rPr>
             </w:pPr>
+            <w:proofErr w:type="spellStart"/>
             <w:r>
               <w:rPr>
                 <w:b w:val="0"/>
@@ -13595,6 +12935,7 @@
               </w:rPr>
               <w:t>RicercaProdottoControl</w:t>
             </w:r>
+            <w:proofErr w:type="spellEnd"/>
           </w:p>
         </w:tc>
       </w:tr>
@@ -13638,6 +12979,7 @@
                 <w:szCs w:val="22"/>
               </w:rPr>
             </w:pPr>
+            <w:proofErr w:type="spellStart"/>
             <w:r>
               <w:rPr>
                 <w:b w:val="0"/>
@@ -13646,6 +12988,7 @@
               </w:rPr>
               <w:t>db</w:t>
             </w:r>
+            <w:proofErr w:type="spellEnd"/>
           </w:p>
         </w:tc>
       </w:tr>
@@ -13743,7 +13086,25 @@
                 <w:sz w:val="22"/>
                 <w:szCs w:val="22"/>
               </w:rPr>
-              <w:t>Il cliente/visitatore inserisce nel campo di ricerca la parola chiave =”Yamaha”</w:t>
+              <w:t xml:space="preserve">Il cliente/visitatore inserisce nel campo di ricerca la parola chiave </w:t>
+            </w:r>
+            <w:proofErr w:type="gramStart"/>
+            <w:r>
+              <w:rPr>
+                <w:b w:val="0"/>
+                <w:sz w:val="22"/>
+                <w:szCs w:val="22"/>
+              </w:rPr>
+              <w:t>=”Yamaha</w:t>
+            </w:r>
+            <w:proofErr w:type="gramEnd"/>
+            <w:r>
+              <w:rPr>
+                <w:b w:val="0"/>
+                <w:sz w:val="22"/>
+                <w:szCs w:val="22"/>
+              </w:rPr>
+              <w:t>”</w:t>
             </w:r>
           </w:p>
         </w:tc>
@@ -13972,6 +13333,7 @@
                 <w:szCs w:val="22"/>
               </w:rPr>
             </w:pPr>
+            <w:proofErr w:type="spellStart"/>
             <w:r>
               <w:rPr>
                 <w:b w:val="0"/>
@@ -13988,6 +13350,7 @@
               </w:rPr>
               <w:t>.jsp</w:t>
             </w:r>
+            <w:proofErr w:type="spellEnd"/>
           </w:p>
         </w:tc>
       </w:tr>
@@ -14028,6 +13391,7 @@
                 <w:szCs w:val="22"/>
               </w:rPr>
             </w:pPr>
+            <w:proofErr w:type="spellStart"/>
             <w:r>
               <w:rPr>
                 <w:b w:val="0"/>
@@ -14036,6 +13400,7 @@
               </w:rPr>
               <w:t>ModificaStatoOrdineControl</w:t>
             </w:r>
+            <w:proofErr w:type="spellEnd"/>
           </w:p>
         </w:tc>
       </w:tr>
@@ -14079,6 +13444,7 @@
                 <w:szCs w:val="22"/>
               </w:rPr>
             </w:pPr>
+            <w:proofErr w:type="spellStart"/>
             <w:r>
               <w:rPr>
                 <w:b w:val="0"/>
@@ -14087,6 +13453,7 @@
               </w:rPr>
               <w:t>db</w:t>
             </w:r>
+            <w:proofErr w:type="spellEnd"/>
           </w:p>
         </w:tc>
       </w:tr>
@@ -14193,11 +13560,30 @@
                 <w:sz w:val="22"/>
                 <w:szCs w:val="22"/>
               </w:rPr>
-              <w:t>Il gestore inserisce il NumeroTracking=”</w:t>
+              <w:t xml:space="preserve">Il gestore inserisce il </w:t>
+            </w:r>
+            <w:proofErr w:type="spellStart"/>
+            <w:r>
+              <w:rPr>
+                <w:b w:val="0"/>
+                <w:sz w:val="22"/>
+                <w:szCs w:val="22"/>
+              </w:rPr>
+              <w:t>NumeroTracking</w:t>
+            </w:r>
+            <w:proofErr w:type="spellEnd"/>
+            <w:r>
+              <w:rPr>
+                <w:b w:val="0"/>
+                <w:sz w:val="22"/>
+                <w:szCs w:val="22"/>
+              </w:rPr>
+              <w:t>=”</w:t>
             </w:r>
             <w:r>
               <w:t xml:space="preserve"> </w:t>
             </w:r>
+            <w:proofErr w:type="spellStart"/>
             <w:r>
               <w:rPr>
                 <w:b w:val="0"/>
@@ -14206,6 +13592,7 @@
               </w:rPr>
               <w:t>sdfmsdf</w:t>
             </w:r>
+            <w:proofErr w:type="spellEnd"/>
             <w:r>
               <w:rPr>
                 <w:b w:val="0"/>
@@ -14268,7 +13655,25 @@
                 <w:sz w:val="22"/>
                 <w:szCs w:val="22"/>
               </w:rPr>
-              <w:t xml:space="preserve"> non modifica lo stato del ordine e mostra a video l’errore.</w:t>
+              <w:t xml:space="preserve"> non modifica lo stato </w:t>
+            </w:r>
+            <w:proofErr w:type="gramStart"/>
+            <w:r>
+              <w:rPr>
+                <w:b w:val="0"/>
+                <w:sz w:val="22"/>
+                <w:szCs w:val="22"/>
+              </w:rPr>
+              <w:t>del ordine</w:t>
+            </w:r>
+            <w:proofErr w:type="gramEnd"/>
+            <w:r>
+              <w:rPr>
+                <w:b w:val="0"/>
+                <w:sz w:val="22"/>
+                <w:szCs w:val="22"/>
+              </w:rPr>
+              <w:t xml:space="preserve"> e mostra a video l’errore.</w:t>
             </w:r>
           </w:p>
         </w:tc>
@@ -14406,6 +13811,7 @@
                 <w:szCs w:val="22"/>
               </w:rPr>
             </w:pPr>
+            <w:proofErr w:type="spellStart"/>
             <w:r>
               <w:rPr>
                 <w:b w:val="0"/>
@@ -14422,6 +13828,7 @@
               </w:rPr>
               <w:t>.jsp</w:t>
             </w:r>
+            <w:proofErr w:type="spellEnd"/>
           </w:p>
         </w:tc>
       </w:tr>
@@ -14462,6 +13869,7 @@
                 <w:szCs w:val="22"/>
               </w:rPr>
             </w:pPr>
+            <w:proofErr w:type="spellStart"/>
             <w:r>
               <w:rPr>
                 <w:b w:val="0"/>
@@ -14470,6 +13878,7 @@
               </w:rPr>
               <w:t>ModificaStatoOrdineControl</w:t>
             </w:r>
+            <w:proofErr w:type="spellEnd"/>
           </w:p>
         </w:tc>
       </w:tr>
@@ -14513,6 +13922,7 @@
                 <w:szCs w:val="22"/>
               </w:rPr>
             </w:pPr>
+            <w:proofErr w:type="spellStart"/>
             <w:r>
               <w:rPr>
                 <w:b w:val="0"/>
@@ -14521,6 +13931,7 @@
               </w:rPr>
               <w:t>db</w:t>
             </w:r>
+            <w:proofErr w:type="spellEnd"/>
           </w:p>
         </w:tc>
       </w:tr>
@@ -14629,13 +14040,23 @@
               </w:rPr>
               <w:t xml:space="preserve"> </w:t>
             </w:r>
-            <w:r>
-              <w:rPr>
-                <w:b w:val="0"/>
-                <w:sz w:val="22"/>
-                <w:szCs w:val="22"/>
-              </w:rPr>
-              <w:t>NumeroTracking=”</w:t>
+            <w:proofErr w:type="spellStart"/>
+            <w:r>
+              <w:rPr>
+                <w:b w:val="0"/>
+                <w:sz w:val="22"/>
+                <w:szCs w:val="22"/>
+              </w:rPr>
+              <w:t>NumeroTracking</w:t>
+            </w:r>
+            <w:proofErr w:type="spellEnd"/>
+            <w:r>
+              <w:rPr>
+                <w:b w:val="0"/>
+                <w:sz w:val="22"/>
+                <w:szCs w:val="22"/>
+              </w:rPr>
+              <w:t>=”</w:t>
             </w:r>
             <w:r>
               <w:rPr>
@@ -20445,7 +19866,7 @@
 </file>
 
 <file path=customXml/itemProps1.xml><?xml version="1.0" encoding="utf-8"?>
-<ds:datastoreItem xmlns:ds="http://schemas.openxmlformats.org/officeDocument/2006/customXml" ds:itemID="{07702826-A706-4DC3-B489-DB53AE72C91D}">
+<ds:datastoreItem xmlns:ds="http://schemas.openxmlformats.org/officeDocument/2006/customXml" ds:itemID="{C73FEB34-E664-4977-8792-863157C45A7E}">
   <ds:schemaRefs>
     <ds:schemaRef ds:uri="http://schemas.openxmlformats.org/officeDocument/2006/bibliography"/>
   </ds:schemaRefs>

</xml_diff>